<commit_message>
20201111 word updated Chapter3 by Shen
</commit_message>
<xml_diff>
--- a/data/邵才獻沈奕辰_專題本.docx
+++ b/data/邵才獻沈奕辰_專題本.docx
@@ -715,27 +715,7 @@
           <w:bCs/>
           <w:sz w:val="22"/>
         </w:rPr>
-        <w:t>螺</w:t>
-      </w:r>
-      <w:proofErr w:type="gramStart"/>
-      <w:r>
-        <w:rPr>
-          <w:rFonts w:ascii="標楷體" w:eastAsia="標楷體" w:hAnsi="標楷體" w:hint="eastAsia"/>
-          <w:b/>
-          <w:bCs/>
-          <w:sz w:val="22"/>
-        </w:rPr>
-        <w:t>桿</w:t>
-      </w:r>
-      <w:proofErr w:type="gramEnd"/>
-      <w:r>
-        <w:rPr>
-          <w:rFonts w:ascii="標楷體" w:eastAsia="標楷體" w:hAnsi="標楷體" w:hint="eastAsia"/>
-          <w:b/>
-          <w:bCs/>
-          <w:sz w:val="22"/>
-        </w:rPr>
-        <w:t>與柱體(Pi</w:t>
+        <w:t>螺桿與柱體(Pi</w:t>
       </w:r>
       <w:r>
         <w:rPr>
@@ -1196,17 +1176,7 @@
           <w:bCs/>
           <w:sz w:val="22"/>
         </w:rPr>
-        <w:t>6</w:t>
-      </w:r>
-      <w:proofErr w:type="gramStart"/>
-      <w:r>
-        <w:rPr>
-          <w:rFonts w:ascii="標楷體" w:eastAsia="標楷體" w:hAnsi="標楷體" w:hint="eastAsia"/>
-          <w:b/>
-          <w:bCs/>
-          <w:sz w:val="22"/>
-        </w:rPr>
-        <w:t>主控</w:t>
+        <w:t>6主控</w:t>
       </w:r>
       <w:r>
         <w:rPr>
@@ -1217,7 +1187,6 @@
         </w:rPr>
         <w:t>版</w:t>
       </w:r>
-      <w:proofErr w:type="gramEnd"/>
       <w:r>
         <w:rPr>
           <w:rFonts w:ascii="標楷體" w:eastAsia="標楷體" w:hAnsi="標楷體"/>
@@ -1757,21 +1726,12 @@
         </w:rPr>
         <w:t xml:space="preserve">    </w:t>
       </w:r>
-      <w:proofErr w:type="gramStart"/>
-      <w:r>
-        <w:rPr>
-          <w:rFonts w:ascii="標楷體" w:eastAsia="標楷體" w:hAnsi="標楷體" w:hint="eastAsia"/>
-          <w:szCs w:val="24"/>
-        </w:rPr>
-        <w:t>沉</w:t>
-      </w:r>
-      <w:proofErr w:type="gramEnd"/>
-      <w:r>
-        <w:rPr>
-          <w:rFonts w:ascii="標楷體" w:eastAsia="標楷體" w:hAnsi="標楷體" w:hint="eastAsia"/>
-          <w:szCs w:val="24"/>
-        </w:rPr>
-        <w:t>浸式體驗是人們</w:t>
+      <w:r>
+        <w:rPr>
+          <w:rFonts w:ascii="標楷體" w:eastAsia="標楷體" w:hAnsi="標楷體" w:hint="eastAsia"/>
+          <w:szCs w:val="24"/>
+        </w:rPr>
+        <w:t>沉浸式體驗是人們</w:t>
       </w:r>
       <w:r>
         <w:rPr>
@@ -1841,46 +1801,14 @@
           <w:rFonts w:ascii="標楷體" w:eastAsia="標楷體" w:hAnsi="標楷體" w:hint="eastAsia"/>
           <w:szCs w:val="24"/>
         </w:rPr>
-        <w:t>如今越來越多人開發出</w:t>
-      </w:r>
-      <w:proofErr w:type="gramStart"/>
-      <w:r>
-        <w:rPr>
-          <w:rFonts w:ascii="標楷體" w:eastAsia="標楷體" w:hAnsi="標楷體" w:hint="eastAsia"/>
-          <w:szCs w:val="24"/>
-        </w:rPr>
-        <w:t>沉</w:t>
-      </w:r>
-      <w:proofErr w:type="gramEnd"/>
-      <w:r>
-        <w:rPr>
-          <w:rFonts w:ascii="標楷體" w:eastAsia="標楷體" w:hAnsi="標楷體" w:hint="eastAsia"/>
-          <w:szCs w:val="24"/>
-        </w:rPr>
-        <w:t>浸式體驗的相關裝置，並</w:t>
-      </w:r>
-      <w:proofErr w:type="gramStart"/>
-      <w:r>
-        <w:rPr>
-          <w:rFonts w:ascii="標楷體" w:eastAsia="標楷體" w:hAnsi="標楷體" w:hint="eastAsia"/>
-          <w:szCs w:val="24"/>
-        </w:rPr>
-        <w:t>將此</w:t>
-      </w:r>
-      <w:r>
-        <w:rPr>
-          <w:rFonts w:ascii="標楷體" w:eastAsia="標楷體" w:hAnsi="標楷體" w:hint="eastAsia"/>
-          <w:szCs w:val="24"/>
-        </w:rPr>
-        <w:t>用在</w:t>
-      </w:r>
-      <w:proofErr w:type="gramEnd"/>
-      <w:r>
-        <w:rPr>
-          <w:rFonts w:ascii="標楷體" w:eastAsia="標楷體" w:hAnsi="標楷體" w:hint="eastAsia"/>
-          <w:szCs w:val="24"/>
-        </w:rPr>
-        <w:t>VR(</w:t>
+        <w:t>如今越來越多人開發出沉浸式體驗的相關裝置，並將此</w:t>
+      </w:r>
+      <w:r>
+        <w:rPr>
+          <w:rFonts w:ascii="標楷體" w:eastAsia="標楷體" w:hAnsi="標楷體" w:hint="eastAsia"/>
+          <w:szCs w:val="24"/>
+        </w:rPr>
+        <w:t>用在VR(</w:t>
       </w:r>
       <w:r>
         <w:rPr>
@@ -2117,23 +2045,7 @@
           <w:rFonts w:ascii="標楷體" w:eastAsia="標楷體" w:hAnsi="標楷體" w:hint="eastAsia"/>
           <w:szCs w:val="24"/>
         </w:rPr>
-        <w:t>，</w:t>
-      </w:r>
-      <w:proofErr w:type="gramStart"/>
-      <w:r>
-        <w:rPr>
-          <w:rFonts w:ascii="標楷體" w:eastAsia="標楷體" w:hAnsi="標楷體" w:hint="eastAsia"/>
-          <w:szCs w:val="24"/>
-        </w:rPr>
-        <w:t>，</w:t>
-      </w:r>
-      <w:proofErr w:type="gramEnd"/>
-      <w:r>
-        <w:rPr>
-          <w:rFonts w:ascii="標楷體" w:eastAsia="標楷體" w:hAnsi="標楷體" w:hint="eastAsia"/>
-          <w:szCs w:val="24"/>
-        </w:rPr>
-        <w:t>我們認為這是可行性最高且能夠有效模擬物體狀態，所以選擇以此來進行研究。</w:t>
+        <w:t>，我們認為這是可行性最高且能夠有效模擬物體狀態，所以選擇以此來進行研究。</w:t>
       </w:r>
     </w:p>
     <w:p>
@@ -2273,23 +2185,7 @@
           <w:rFonts w:ascii="標楷體" w:eastAsia="標楷體" w:hAnsi="標楷體" w:hint="eastAsia"/>
           <w:szCs w:val="24"/>
         </w:rPr>
-        <w:t>馬達帶動螺</w:t>
-      </w:r>
-      <w:proofErr w:type="gramStart"/>
-      <w:r>
-        <w:rPr>
-          <w:rFonts w:ascii="標楷體" w:eastAsia="標楷體" w:hAnsi="標楷體" w:hint="eastAsia"/>
-          <w:szCs w:val="24"/>
-        </w:rPr>
-        <w:t>桿</w:t>
-      </w:r>
-      <w:proofErr w:type="gramEnd"/>
-      <w:r>
-        <w:rPr>
-          <w:rFonts w:ascii="標楷體" w:eastAsia="標楷體" w:hAnsi="標楷體" w:hint="eastAsia"/>
-          <w:szCs w:val="24"/>
-        </w:rPr>
-        <w:t>旋轉時，柱體(P</w:t>
+        <w:t>馬達帶動螺桿旋轉時，柱體(P</w:t>
       </w:r>
       <w:r>
         <w:rPr>
@@ -2345,23 +2241,7 @@
           <w:rFonts w:ascii="標楷體" w:eastAsia="標楷體" w:hAnsi="標楷體" w:hint="eastAsia"/>
           <w:szCs w:val="24"/>
         </w:rPr>
-        <w:t>所以當螺</w:t>
-      </w:r>
-      <w:proofErr w:type="gramStart"/>
-      <w:r>
-        <w:rPr>
-          <w:rFonts w:ascii="標楷體" w:eastAsia="標楷體" w:hAnsi="標楷體" w:hint="eastAsia"/>
-          <w:szCs w:val="24"/>
-        </w:rPr>
-        <w:t>桿</w:t>
-      </w:r>
-      <w:proofErr w:type="gramEnd"/>
-      <w:r>
-        <w:rPr>
-          <w:rFonts w:ascii="標楷體" w:eastAsia="標楷體" w:hAnsi="標楷體" w:hint="eastAsia"/>
-          <w:szCs w:val="24"/>
-        </w:rPr>
-        <w:t>旋轉時，</w:t>
+        <w:t>所以當螺桿旋轉時，</w:t>
       </w:r>
       <w:r>
         <w:rPr>
@@ -2403,23 +2283,7 @@
           <w:rFonts w:ascii="標楷體" w:eastAsia="標楷體" w:hAnsi="標楷體" w:hint="eastAsia"/>
           <w:szCs w:val="24"/>
         </w:rPr>
-        <w:t>就</w:t>
-      </w:r>
-      <w:proofErr w:type="gramStart"/>
-      <w:r>
-        <w:rPr>
-          <w:rFonts w:ascii="標楷體" w:eastAsia="標楷體" w:hAnsi="標楷體" w:hint="eastAsia"/>
-          <w:szCs w:val="24"/>
-        </w:rPr>
-        <w:t>能夠將秒數</w:t>
-      </w:r>
-      <w:proofErr w:type="gramEnd"/>
-      <w:r>
-        <w:rPr>
-          <w:rFonts w:ascii="標楷體" w:eastAsia="標楷體" w:hAnsi="標楷體" w:hint="eastAsia"/>
-          <w:szCs w:val="24"/>
-        </w:rPr>
-        <w:t>換算成距離，</w:t>
+        <w:t>就能夠將秒數換算成距離，</w:t>
       </w:r>
       <w:r>
         <w:rPr>
@@ -2503,27 +2367,7 @@
           <w:bCs/>
           <w:szCs w:val="24"/>
         </w:rPr>
-        <w:t>1.1螺</w:t>
-      </w:r>
-      <w:proofErr w:type="gramStart"/>
-      <w:r>
-        <w:rPr>
-          <w:rFonts w:ascii="標楷體" w:eastAsia="標楷體" w:hAnsi="標楷體" w:hint="eastAsia"/>
-          <w:b/>
-          <w:bCs/>
-          <w:szCs w:val="24"/>
-        </w:rPr>
-        <w:t>桿</w:t>
-      </w:r>
-      <w:proofErr w:type="gramEnd"/>
-      <w:r>
-        <w:rPr>
-          <w:rFonts w:ascii="標楷體" w:eastAsia="標楷體" w:hAnsi="標楷體" w:hint="eastAsia"/>
-          <w:b/>
-          <w:bCs/>
-          <w:szCs w:val="24"/>
-        </w:rPr>
-        <w:t>與柱體(Pi</w:t>
+        <w:t>1.1螺桿與柱體(Pi</w:t>
       </w:r>
       <w:r>
         <w:rPr>
@@ -2600,17 +2444,50 @@
           <w:rFonts w:ascii="標楷體" w:eastAsia="標楷體" w:hAnsi="標楷體" w:hint="eastAsia"/>
           <w:szCs w:val="24"/>
         </w:rPr>
-        <w:t>的螺</w:t>
-      </w:r>
-      <w:proofErr w:type="gramStart"/>
-      <w:r>
-        <w:rPr>
-          <w:rFonts w:ascii="標楷體" w:eastAsia="標楷體" w:hAnsi="標楷體" w:hint="eastAsia"/>
-          <w:szCs w:val="24"/>
-        </w:rPr>
-        <w:t>桿</w:t>
-      </w:r>
-      <w:proofErr w:type="gramEnd"/>
+        <w:t>的螺桿(圖3.1.</w:t>
+      </w:r>
+      <w:r>
+        <w:rPr>
+          <w:rFonts w:ascii="標楷體" w:eastAsia="標楷體" w:hAnsi="標楷體" w:hint="eastAsia"/>
+          <w:szCs w:val="24"/>
+        </w:rPr>
+        <w:t>1</w:t>
+      </w:r>
+      <w:r>
+        <w:rPr>
+          <w:rFonts w:ascii="標楷體" w:eastAsia="標楷體" w:hAnsi="標楷體" w:hint="eastAsia"/>
+          <w:szCs w:val="24"/>
+        </w:rPr>
+        <w:t>)與12m</w:t>
+      </w:r>
+      <w:r>
+        <w:rPr>
+          <w:rFonts w:ascii="標楷體" w:eastAsia="標楷體" w:hAnsi="標楷體"/>
+          <w:szCs w:val="24"/>
+        </w:rPr>
+        <w:t>m</w:t>
+      </w:r>
+      <w:r>
+        <w:rPr>
+          <w:rFonts w:ascii="標楷體" w:eastAsia="標楷體" w:hAnsi="標楷體" w:hint="eastAsia"/>
+          <w:szCs w:val="24"/>
+        </w:rPr>
+        <w:t>的柱體(</w:t>
+      </w:r>
+      <w:r>
+        <w:rPr>
+          <w:rFonts w:ascii="標楷體" w:eastAsia="標楷體" w:hAnsi="標楷體"/>
+          <w:szCs w:val="24"/>
+        </w:rPr>
+        <w:t>Pin</w:t>
+      </w:r>
+      <w:r>
+        <w:rPr>
+          <w:rFonts w:ascii="標楷體" w:eastAsia="標楷體" w:hAnsi="標楷體" w:hint="eastAsia"/>
+          <w:szCs w:val="24"/>
+        </w:rPr>
+        <w:t>)</w:t>
+      </w:r>
       <w:r>
         <w:rPr>
           <w:rFonts w:ascii="標楷體" w:eastAsia="標楷體" w:hAnsi="標楷體" w:hint="eastAsia"/>
@@ -2623,28 +2500,28 @@
           <w:rFonts w:ascii="標楷體" w:eastAsia="標楷體" w:hAnsi="標楷體" w:hint="eastAsia"/>
           <w:szCs w:val="24"/>
         </w:rPr>
-        <w:t>1</w:t>
-      </w:r>
-      <w:r>
-        <w:rPr>
-          <w:rFonts w:ascii="標楷體" w:eastAsia="標楷體" w:hAnsi="標楷體" w:hint="eastAsia"/>
-          <w:szCs w:val="24"/>
-        </w:rPr>
-        <w:t>)與12m</w:t>
-      </w:r>
-      <w:r>
-        <w:rPr>
-          <w:rFonts w:ascii="標楷體" w:eastAsia="標楷體" w:hAnsi="標楷體"/>
-          <w:szCs w:val="24"/>
-        </w:rPr>
-        <w:t>m</w:t>
-      </w:r>
-      <w:r>
-        <w:rPr>
-          <w:rFonts w:ascii="標楷體" w:eastAsia="標楷體" w:hAnsi="標楷體" w:hint="eastAsia"/>
-          <w:szCs w:val="24"/>
-        </w:rPr>
-        <w:t>的柱體(</w:t>
+        <w:t>2</w:t>
+      </w:r>
+      <w:r>
+        <w:rPr>
+          <w:rFonts w:ascii="標楷體" w:eastAsia="標楷體" w:hAnsi="標楷體" w:hint="eastAsia"/>
+          <w:szCs w:val="24"/>
+        </w:rPr>
+        <w:t>)</w:t>
+      </w:r>
+      <w:r>
+        <w:rPr>
+          <w:rFonts w:ascii="標楷體" w:eastAsia="標楷體" w:hAnsi="標楷體" w:hint="eastAsia"/>
+          <w:szCs w:val="24"/>
+        </w:rPr>
+        <w:t>，</w:t>
+      </w:r>
+      <w:r>
+        <w:rPr>
+          <w:rFonts w:ascii="標楷體" w:eastAsia="標楷體" w:hAnsi="標楷體" w:hint="eastAsia"/>
+          <w:szCs w:val="24"/>
+        </w:rPr>
+        <w:t>並在柱體(</w:t>
       </w:r>
       <w:r>
         <w:rPr>
@@ -2658,28 +2535,28 @@
           <w:rFonts w:ascii="標楷體" w:eastAsia="標楷體" w:hAnsi="標楷體" w:hint="eastAsia"/>
           <w:szCs w:val="24"/>
         </w:rPr>
-        <w:t>)</w:t>
-      </w:r>
-      <w:r>
-        <w:rPr>
-          <w:rFonts w:ascii="標楷體" w:eastAsia="標楷體" w:hAnsi="標楷體" w:hint="eastAsia"/>
-          <w:szCs w:val="24"/>
-        </w:rPr>
-        <w:t>(圖3.1.</w:t>
-      </w:r>
-      <w:r>
-        <w:rPr>
-          <w:rFonts w:ascii="標楷體" w:eastAsia="標楷體" w:hAnsi="標楷體" w:hint="eastAsia"/>
-          <w:szCs w:val="24"/>
-        </w:rPr>
-        <w:t>2</w:t>
-      </w:r>
-      <w:r>
-        <w:rPr>
-          <w:rFonts w:ascii="標楷體" w:eastAsia="標楷體" w:hAnsi="標楷體" w:hint="eastAsia"/>
-          <w:szCs w:val="24"/>
-        </w:rPr>
-        <w:t>)</w:t>
+        <w:t>)內加上了</w:t>
+      </w:r>
+      <w:r>
+        <w:rPr>
+          <w:rFonts w:ascii="標楷體" w:eastAsia="標楷體" w:hAnsi="標楷體" w:hint="eastAsia"/>
+          <w:szCs w:val="24"/>
+        </w:rPr>
+        <w:t>與5.5</w:t>
+      </w:r>
+      <w:r>
+        <w:rPr>
+          <w:rFonts w:ascii="標楷體" w:eastAsia="標楷體" w:hAnsi="標楷體"/>
+          <w:szCs w:val="24"/>
+        </w:rPr>
+        <w:t>mm</w:t>
+      </w:r>
+      <w:r>
+        <w:rPr>
+          <w:rFonts w:ascii="標楷體" w:eastAsia="標楷體" w:hAnsi="標楷體" w:hint="eastAsia"/>
+          <w:szCs w:val="24"/>
+        </w:rPr>
+        <w:t>相符的螺紋</w:t>
       </w:r>
       <w:r>
         <w:rPr>
@@ -2693,72 +2570,7 @@
           <w:rFonts w:ascii="標楷體" w:eastAsia="標楷體" w:hAnsi="標楷體" w:hint="eastAsia"/>
           <w:szCs w:val="24"/>
         </w:rPr>
-        <w:t>並在柱體(</w:t>
-      </w:r>
-      <w:r>
-        <w:rPr>
-          <w:rFonts w:ascii="標楷體" w:eastAsia="標楷體" w:hAnsi="標楷體"/>
-          <w:szCs w:val="24"/>
-        </w:rPr>
-        <w:t>Pin</w:t>
-      </w:r>
-      <w:r>
-        <w:rPr>
-          <w:rFonts w:ascii="標楷體" w:eastAsia="標楷體" w:hAnsi="標楷體" w:hint="eastAsia"/>
-          <w:szCs w:val="24"/>
-        </w:rPr>
-        <w:t>)內加上了</w:t>
-      </w:r>
-      <w:r>
-        <w:rPr>
-          <w:rFonts w:ascii="標楷體" w:eastAsia="標楷體" w:hAnsi="標楷體" w:hint="eastAsia"/>
-          <w:szCs w:val="24"/>
-        </w:rPr>
-        <w:t>與5.5</w:t>
-      </w:r>
-      <w:r>
-        <w:rPr>
-          <w:rFonts w:ascii="標楷體" w:eastAsia="標楷體" w:hAnsi="標楷體"/>
-          <w:szCs w:val="24"/>
-        </w:rPr>
-        <w:t>mm</w:t>
-      </w:r>
-      <w:r>
-        <w:rPr>
-          <w:rFonts w:ascii="標楷體" w:eastAsia="標楷體" w:hAnsi="標楷體" w:hint="eastAsia"/>
-          <w:szCs w:val="24"/>
-        </w:rPr>
-        <w:t>相符的螺紋</w:t>
-      </w:r>
-      <w:r>
-        <w:rPr>
-          <w:rFonts w:ascii="標楷體" w:eastAsia="標楷體" w:hAnsi="標楷體" w:hint="eastAsia"/>
-          <w:szCs w:val="24"/>
-        </w:rPr>
-        <w:t>，</w:t>
-      </w:r>
-      <w:r>
-        <w:rPr>
-          <w:rFonts w:ascii="標楷體" w:eastAsia="標楷體" w:hAnsi="標楷體" w:hint="eastAsia"/>
-          <w:szCs w:val="24"/>
-        </w:rPr>
-        <w:t>因此便能將螺</w:t>
-      </w:r>
-      <w:proofErr w:type="gramStart"/>
-      <w:r>
-        <w:rPr>
-          <w:rFonts w:ascii="標楷體" w:eastAsia="標楷體" w:hAnsi="標楷體" w:hint="eastAsia"/>
-          <w:szCs w:val="24"/>
-        </w:rPr>
-        <w:t>桿</w:t>
-      </w:r>
-      <w:proofErr w:type="gramEnd"/>
-      <w:r>
-        <w:rPr>
-          <w:rFonts w:ascii="標楷體" w:eastAsia="標楷體" w:hAnsi="標楷體" w:hint="eastAsia"/>
-          <w:szCs w:val="24"/>
-        </w:rPr>
-        <w:t>旋入柱體(P</w:t>
+        <w:t>因此便能將螺桿旋入柱體(P</w:t>
       </w:r>
       <w:r>
         <w:rPr>
@@ -3341,28 +3153,7 @@
           <w:rFonts w:ascii="標楷體" w:eastAsia="標楷體" w:hAnsi="標楷體" w:hint="eastAsia"/>
           <w:szCs w:val="24"/>
         </w:rPr>
-        <w:t>、</w:t>
-      </w:r>
-      <w:r>
-        <w:rPr>
-          <w:rFonts w:ascii="標楷體" w:eastAsia="標楷體" w:hAnsi="標楷體" w:hint="eastAsia"/>
-          <w:szCs w:val="24"/>
-        </w:rPr>
-        <w:t>NO</w:t>
-      </w:r>
-      <w:r>
-        <w:rPr>
-          <w:rFonts w:ascii="標楷體" w:eastAsia="標楷體" w:hAnsi="標楷體" w:hint="eastAsia"/>
-          <w:szCs w:val="24"/>
-        </w:rPr>
-        <w:t>接上</w:t>
-      </w:r>
-      <w:r>
-        <w:rPr>
-          <w:rFonts w:ascii="標楷體" w:eastAsia="標楷體" w:hAnsi="標楷體" w:hint="eastAsia"/>
-          <w:szCs w:val="24"/>
-        </w:rPr>
-        <w:t>低電位</w:t>
+        <w:t>、NO接上低電位</w:t>
       </w:r>
       <w:r>
         <w:rPr>
@@ -3652,23 +3443,7 @@
           <w:rFonts w:ascii="標楷體" w:eastAsia="標楷體" w:hAnsi="標楷體" w:hint="eastAsia"/>
           <w:szCs w:val="24"/>
         </w:rPr>
-        <w:t>在</w:t>
-      </w:r>
-      <w:proofErr w:type="gramStart"/>
-      <w:r>
-        <w:rPr>
-          <w:rFonts w:ascii="標楷體" w:eastAsia="標楷體" w:hAnsi="標楷體" w:hint="eastAsia"/>
-          <w:szCs w:val="24"/>
-        </w:rPr>
-        <w:t>主控版的</w:t>
-      </w:r>
-      <w:proofErr w:type="gramEnd"/>
-      <w:r>
-        <w:rPr>
-          <w:rFonts w:ascii="標楷體" w:eastAsia="標楷體" w:hAnsi="標楷體" w:hint="eastAsia"/>
-          <w:szCs w:val="24"/>
-        </w:rPr>
-        <w:t>部分我們採用</w:t>
+        <w:t>在主控版的部分我們採用</w:t>
       </w:r>
       <w:r>
         <w:rPr>
@@ -3808,23 +3583,7 @@
           <w:rFonts w:ascii="標楷體" w:eastAsia="標楷體" w:hAnsi="標楷體" w:hint="eastAsia"/>
           <w:szCs w:val="24"/>
         </w:rPr>
-        <w:t>來做</w:t>
-      </w:r>
-      <w:proofErr w:type="gramStart"/>
-      <w:r>
-        <w:rPr>
-          <w:rFonts w:ascii="標楷體" w:eastAsia="標楷體" w:hAnsi="標楷體" w:hint="eastAsia"/>
-          <w:szCs w:val="24"/>
-        </w:rPr>
-        <w:t>為主控版</w:t>
-      </w:r>
-      <w:proofErr w:type="gramEnd"/>
-      <w:r>
-        <w:rPr>
-          <w:rFonts w:ascii="標楷體" w:eastAsia="標楷體" w:hAnsi="標楷體" w:hint="eastAsia"/>
-          <w:szCs w:val="24"/>
-        </w:rPr>
-        <w:t>。</w:t>
+        <w:t>來做為主控版。</w:t>
       </w:r>
     </w:p>
     <w:p>
@@ -4094,6 +3853,1444 @@
           <w:szCs w:val="28"/>
         </w:rPr>
         <w:t>2軟體架構</w:t>
+      </w:r>
+    </w:p>
+    <w:p>
+      <w:pPr>
+        <w:widowControl/>
+        <w:rPr>
+          <w:rFonts w:ascii="標楷體" w:eastAsia="標楷體" w:hAnsi="標楷體"/>
+          <w:b/>
+          <w:bCs/>
+          <w:sz w:val="28"/>
+          <w:szCs w:val="28"/>
+        </w:rPr>
+      </w:pPr>
+      <w:r>
+        <w:rPr>
+          <w:rFonts w:ascii="標楷體" w:eastAsia="標楷體" w:hAnsi="標楷體"/>
+          <w:b/>
+          <w:bCs/>
+          <w:sz w:val="28"/>
+          <w:szCs w:val="28"/>
+        </w:rPr>
+        <w:tab/>
+      </w:r>
+      <w:r>
+        <w:rPr>
+          <w:rFonts w:ascii="標楷體" w:eastAsia="標楷體" w:hAnsi="標楷體" w:hint="eastAsia"/>
+          <w:b/>
+          <w:bCs/>
+          <w:sz w:val="28"/>
+          <w:szCs w:val="28"/>
+        </w:rPr>
+        <w:t>3.2.1 系統</w:t>
+      </w:r>
+    </w:p>
+    <w:p>
+      <w:pPr>
+        <w:widowControl/>
+        <w:spacing w:line="360" w:lineRule="auto"/>
+        <w:rPr>
+          <w:rFonts w:ascii="標楷體" w:eastAsia="標楷體" w:hAnsi="標楷體"/>
+          <w:sz w:val="28"/>
+          <w:szCs w:val="28"/>
+        </w:rPr>
+      </w:pPr>
+      <w:r>
+        <w:rPr>
+          <w:rFonts w:ascii="標楷體" w:eastAsia="標楷體" w:hAnsi="標楷體"/>
+          <w:b/>
+          <w:bCs/>
+          <w:sz w:val="28"/>
+          <w:szCs w:val="28"/>
+        </w:rPr>
+        <w:tab/>
+      </w:r>
+      <w:r>
+        <w:rPr>
+          <w:rFonts w:ascii="標楷體" w:eastAsia="標楷體" w:hAnsi="標楷體"/>
+          <w:b/>
+          <w:bCs/>
+          <w:sz w:val="28"/>
+          <w:szCs w:val="28"/>
+        </w:rPr>
+        <w:tab/>
+      </w:r>
+      <w:r>
+        <w:rPr>
+          <w:rFonts w:ascii="標楷體" w:eastAsia="標楷體" w:hAnsi="標楷體" w:hint="eastAsia"/>
+          <w:szCs w:val="24"/>
+        </w:rPr>
+        <w:t>我們的裝置除了需要單獨控制非常多的馬達之外也要能和其他程式配合(VR、影像辨識</w:t>
+      </w:r>
+      <w:r>
+        <w:rPr>
+          <w:rFonts w:ascii="標楷體" w:eastAsia="標楷體" w:hAnsi="標楷體"/>
+          <w:szCs w:val="24"/>
+        </w:rPr>
+        <w:t>…</w:t>
+      </w:r>
+      <w:r>
+        <w:rPr>
+          <w:rFonts w:ascii="標楷體" w:eastAsia="標楷體" w:hAnsi="標楷體" w:hint="eastAsia"/>
+          <w:szCs w:val="24"/>
+        </w:rPr>
+        <w:t>等等)，因此如何保持通訊並將馬達轉到正確的位置相當重要，若是只使用一片控制板，</w:t>
+      </w:r>
+      <w:r>
+        <w:rPr>
+          <w:rFonts w:ascii="標楷體" w:eastAsia="標楷體" w:hAnsi="標楷體" w:hint="eastAsia"/>
+          <w:szCs w:val="24"/>
+        </w:rPr>
+        <w:t>這個裝置上馬達的數量就會相當受限制，所以我們使用I</w:t>
+      </w:r>
+      <w:r>
+        <w:rPr>
+          <w:rFonts w:ascii="標楷體" w:eastAsia="標楷體" w:hAnsi="標楷體" w:hint="eastAsia"/>
+          <w:szCs w:val="24"/>
+          <w:vertAlign w:val="superscript"/>
+        </w:rPr>
+        <w:t>2</w:t>
+      </w:r>
+      <w:r>
+        <w:rPr>
+          <w:rFonts w:ascii="標楷體" w:eastAsia="標楷體" w:hAnsi="標楷體" w:hint="eastAsia"/>
+          <w:szCs w:val="24"/>
+        </w:rPr>
+        <w:t>C通訊協定將運行主要程式的R</w:t>
+      </w:r>
+      <w:r>
+        <w:rPr>
+          <w:rFonts w:ascii="標楷體" w:eastAsia="標楷體" w:hAnsi="標楷體"/>
+          <w:szCs w:val="24"/>
+        </w:rPr>
+        <w:t>aspberry Pi</w:t>
+      </w:r>
+      <w:r>
+        <w:rPr>
+          <w:rFonts w:ascii="標楷體" w:eastAsia="標楷體" w:hAnsi="標楷體" w:hint="eastAsia"/>
+          <w:szCs w:val="24"/>
+        </w:rPr>
+        <w:t>與控制程式的數個A</w:t>
+      </w:r>
+      <w:r>
+        <w:rPr>
+          <w:rFonts w:ascii="標楷體" w:eastAsia="標楷體" w:hAnsi="標楷體"/>
+          <w:szCs w:val="24"/>
+        </w:rPr>
+        <w:t>rduino</w:t>
+      </w:r>
+      <w:r>
+        <w:rPr>
+          <w:rFonts w:ascii="標楷體" w:eastAsia="標楷體" w:hAnsi="標楷體" w:hint="eastAsia"/>
+          <w:szCs w:val="24"/>
+        </w:rPr>
+        <w:t>連接，達到良好的模擬呈現。</w:t>
+      </w:r>
+    </w:p>
+    <w:p>
+      <w:pPr>
+        <w:widowControl/>
+        <w:jc w:val="center"/>
+        <w:rPr>
+          <w:rFonts w:ascii="標楷體" w:eastAsia="標楷體" w:hAnsi="標楷體"/>
+          <w:sz w:val="28"/>
+          <w:szCs w:val="28"/>
+        </w:rPr>
+      </w:pPr>
+      <w:r>
+        <w:rPr>
+          <w:noProof/>
+        </w:rPr>
+        <w:drawing>
+          <wp:anchor distT="0" distB="0" distL="114300" distR="114300" simplePos="0" relativeHeight="251659264" behindDoc="0" locked="0" layoutInCell="1" allowOverlap="1" wp14:anchorId="7A4E0A55" wp14:editId="4937CFF2">
+            <wp:simplePos x="0" y="0"/>
+            <wp:positionH relativeFrom="page">
+              <wp:posOffset>4432300</wp:posOffset>
+            </wp:positionH>
+            <wp:positionV relativeFrom="paragraph">
+              <wp:posOffset>117475</wp:posOffset>
+            </wp:positionV>
+            <wp:extent cx="1767840" cy="742950"/>
+            <wp:effectExtent l="0" t="0" r="3810" b="0"/>
+            <wp:wrapSquare wrapText="bothSides"/>
+            <wp:docPr id="4" name="圖片 4" descr="Arduino Nano - Elektor"/>
+            <wp:cNvGraphicFramePr>
+              <a:graphicFrameLocks xmlns:a="http://schemas.openxmlformats.org/drawingml/2006/main" noChangeAspect="1"/>
+            </wp:cNvGraphicFramePr>
+            <a:graphic xmlns:a="http://schemas.openxmlformats.org/drawingml/2006/main">
+              <a:graphicData uri="http://schemas.openxmlformats.org/drawingml/2006/picture">
+                <pic:pic xmlns:pic="http://schemas.openxmlformats.org/drawingml/2006/picture">
+                  <pic:nvPicPr>
+                    <pic:cNvPr id="0" name="Picture 6" descr="Arduino Nano - Elektor"/>
+                    <pic:cNvPicPr>
+                      <a:picLocks noChangeAspect="1" noChangeArrowheads="1"/>
+                    </pic:cNvPicPr>
+                  </pic:nvPicPr>
+                  <pic:blipFill rotWithShape="1">
+                    <a:blip r:embed="rId7">
+                      <a:extLst>
+                        <a:ext uri="{28A0092B-C50C-407E-A947-70E740481C1C}">
+                          <a14:useLocalDpi xmlns:a14="http://schemas.microsoft.com/office/drawing/2010/main" val="0"/>
+                        </a:ext>
+                      </a:extLst>
+                    </a:blip>
+                    <a:srcRect l="5861" t="20810" r="5861" b="22704"/>
+                    <a:stretch/>
+                  </pic:blipFill>
+                  <pic:spPr bwMode="auto">
+                    <a:xfrm>
+                      <a:off x="0" y="0"/>
+                      <a:ext cx="1767840" cy="742950"/>
+                    </a:xfrm>
+                    <a:prstGeom prst="rect">
+                      <a:avLst/>
+                    </a:prstGeom>
+                    <a:noFill/>
+                    <a:ln>
+                      <a:noFill/>
+                    </a:ln>
+                    <a:extLst>
+                      <a:ext uri="{53640926-AAD7-44D8-BBD7-CCE9431645EC}">
+                        <a14:shadowObscured xmlns:a14="http://schemas.microsoft.com/office/drawing/2010/main"/>
+                      </a:ext>
+                    </a:extLst>
+                  </pic:spPr>
+                </pic:pic>
+              </a:graphicData>
+            </a:graphic>
+            <wp14:sizeRelH relativeFrom="margin">
+              <wp14:pctWidth>0</wp14:pctWidth>
+            </wp14:sizeRelH>
+            <wp14:sizeRelV relativeFrom="margin">
+              <wp14:pctHeight>0</wp14:pctHeight>
+            </wp14:sizeRelV>
+          </wp:anchor>
+        </w:drawing>
+      </w:r>
+      <w:r>
+        <w:rPr>
+          <w:rFonts w:ascii="標楷體" w:eastAsia="標楷體" w:hAnsi="標楷體"/>
+          <w:noProof/>
+          <w:sz w:val="28"/>
+          <w:szCs w:val="28"/>
+        </w:rPr>
+        <mc:AlternateContent>
+          <mc:Choice Requires="wps">
+            <w:drawing>
+              <wp:anchor distT="45720" distB="45720" distL="114300" distR="114300" simplePos="0" relativeHeight="251663360" behindDoc="0" locked="0" layoutInCell="1" allowOverlap="1" wp14:anchorId="43CB0669" wp14:editId="26A15B6F">
+                <wp:simplePos x="0" y="0"/>
+                <wp:positionH relativeFrom="margin">
+                  <wp:posOffset>3177540</wp:posOffset>
+                </wp:positionH>
+                <wp:positionV relativeFrom="paragraph">
+                  <wp:posOffset>3139440</wp:posOffset>
+                </wp:positionV>
+                <wp:extent cx="1950720" cy="548640"/>
+                <wp:effectExtent l="0" t="0" r="0" b="3810"/>
+                <wp:wrapSquare wrapText="bothSides"/>
+                <wp:docPr id="5" name="文字方塊 2"/>
+                <wp:cNvGraphicFramePr>
+                  <a:graphicFrameLocks xmlns:a="http://schemas.openxmlformats.org/drawingml/2006/main"/>
+                </wp:cNvGraphicFramePr>
+                <a:graphic xmlns:a="http://schemas.openxmlformats.org/drawingml/2006/main">
+                  <a:graphicData uri="http://schemas.microsoft.com/office/word/2010/wordprocessingShape">
+                    <wps:wsp>
+                      <wps:cNvSpPr txBox="1">
+                        <a:spLocks noChangeArrowheads="1"/>
+                      </wps:cNvSpPr>
+                      <wps:spPr bwMode="auto">
+                        <a:xfrm>
+                          <a:off x="0" y="0"/>
+                          <a:ext cx="1950720" cy="548640"/>
+                        </a:xfrm>
+                        <a:prstGeom prst="rect">
+                          <a:avLst/>
+                        </a:prstGeom>
+                        <a:solidFill>
+                          <a:srgbClr val="FFFFFF"/>
+                        </a:solidFill>
+                        <a:ln w="9525">
+                          <a:noFill/>
+                          <a:miter lim="800000"/>
+                          <a:headEnd/>
+                          <a:tailEnd/>
+                        </a:ln>
+                      </wps:spPr>
+                      <wps:txbx>
+                        <w:txbxContent>
+                          <w:p>
+                            <w:pPr>
+                              <w:rPr>
+                                <w:rFonts w:ascii="標楷體" w:eastAsia="標楷體" w:hAnsi="標楷體" w:hint="eastAsia"/>
+                                <w:szCs w:val="24"/>
+                              </w:rPr>
+                            </w:pPr>
+                            <w:r>
+                              <w:rPr>
+                                <w:rFonts w:ascii="標楷體" w:eastAsia="標楷體" w:hAnsi="標楷體" w:hint="eastAsia"/>
+                                <w:szCs w:val="24"/>
+                              </w:rPr>
+                              <w:t>圖、作為</w:t>
+                            </w:r>
+                            <w:r>
+                              <w:rPr>
+                                <w:rFonts w:ascii="標楷體" w:eastAsia="標楷體" w:hAnsi="標楷體"/>
+                                <w:szCs w:val="24"/>
+                              </w:rPr>
+                              <w:t>Mast</w:t>
+                            </w:r>
+                            <w:r>
+                              <w:rPr>
+                                <w:rFonts w:ascii="標楷體" w:eastAsia="標楷體" w:hAnsi="標楷體"/>
+                                <w:szCs w:val="24"/>
+                              </w:rPr>
+                              <w:t>e</w:t>
+                            </w:r>
+                            <w:r>
+                              <w:rPr>
+                                <w:rFonts w:ascii="標楷體" w:eastAsia="標楷體" w:hAnsi="標楷體"/>
+                                <w:szCs w:val="24"/>
+                              </w:rPr>
+                              <w:t>r</w:t>
+                            </w:r>
+                            <w:r>
+                              <w:rPr>
+                                <w:rFonts w:ascii="標楷體" w:eastAsia="標楷體" w:hAnsi="標楷體" w:hint="eastAsia"/>
+                                <w:szCs w:val="24"/>
+                              </w:rPr>
+                              <w:t>裝置的</w:t>
+                            </w:r>
+                            <w:r>
+                              <w:rPr>
+                                <w:rFonts w:ascii="標楷體" w:eastAsia="標楷體" w:hAnsi="標楷體"/>
+                                <w:szCs w:val="24"/>
+                              </w:rPr>
+                              <w:t>Raspberry Pi 4</w:t>
+                            </w:r>
+                            <w:r>
+                              <w:rPr>
+                                <w:rFonts w:ascii="標楷體" w:eastAsia="標楷體" w:hAnsi="標楷體" w:hint="eastAsia"/>
+                                <w:szCs w:val="24"/>
+                              </w:rPr>
+                              <w:t>。</w:t>
+                            </w:r>
+                          </w:p>
+                        </w:txbxContent>
+                      </wps:txbx>
+                      <wps:bodyPr rot="0" vert="horz" wrap="square" lIns="91440" tIns="45720" rIns="91440" bIns="45720" anchor="t" anchorCtr="0">
+                        <a:noAutofit/>
+                      </wps:bodyPr>
+                    </wps:wsp>
+                  </a:graphicData>
+                </a:graphic>
+                <wp14:sizeRelH relativeFrom="margin">
+                  <wp14:pctWidth>0</wp14:pctWidth>
+                </wp14:sizeRelH>
+                <wp14:sizeRelV relativeFrom="margin">
+                  <wp14:pctHeight>0</wp14:pctHeight>
+                </wp14:sizeRelV>
+              </wp:anchor>
+            </w:drawing>
+          </mc:Choice>
+          <mc:Fallback>
+            <w:pict>
+              <v:shapetype w14:anchorId="43CB0669" id="_x0000_t202" coordsize="21600,21600" o:spt="202" path="m,l,21600r21600,l21600,xe">
+                <v:stroke joinstyle="miter"/>
+                <v:path gradientshapeok="t" o:connecttype="rect"/>
+              </v:shapetype>
+              <v:shape id="文字方塊 2" o:spid="_x0000_s1026" type="#_x0000_t202" style="position:absolute;left:0;text-align:left;margin-left:250.2pt;margin-top:247.2pt;width:153.6pt;height:43.2pt;z-index:251663360;visibility:visible;mso-wrap-style:square;mso-width-percent:0;mso-height-percent:0;mso-wrap-distance-left:9pt;mso-wrap-distance-top:3.6pt;mso-wrap-distance-right:9pt;mso-wrap-distance-bottom:3.6pt;mso-position-horizontal:absolute;mso-position-horizontal-relative:margin;mso-position-vertical:absolute;mso-position-vertical-relative:text;mso-width-percent:0;mso-height-percent:0;mso-width-relative:margin;mso-height-relative:margin;v-text-anchor:top" o:gfxdata="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" stroked="f">
+                <v:textbox>
+                  <w:txbxContent>
+                    <w:p>
+                      <w:pPr>
+                        <w:rPr>
+                          <w:rFonts w:ascii="標楷體" w:eastAsia="標楷體" w:hAnsi="標楷體" w:hint="eastAsia"/>
+                          <w:szCs w:val="24"/>
+                        </w:rPr>
+                      </w:pPr>
+                      <w:r>
+                        <w:rPr>
+                          <w:rFonts w:ascii="標楷體" w:eastAsia="標楷體" w:hAnsi="標楷體" w:hint="eastAsia"/>
+                          <w:szCs w:val="24"/>
+                        </w:rPr>
+                        <w:t>圖、作為</w:t>
+                      </w:r>
+                      <w:r>
+                        <w:rPr>
+                          <w:rFonts w:ascii="標楷體" w:eastAsia="標楷體" w:hAnsi="標楷體"/>
+                          <w:szCs w:val="24"/>
+                        </w:rPr>
+                        <w:t>Mast</w:t>
+                      </w:r>
+                      <w:r>
+                        <w:rPr>
+                          <w:rFonts w:ascii="標楷體" w:eastAsia="標楷體" w:hAnsi="標楷體"/>
+                          <w:szCs w:val="24"/>
+                        </w:rPr>
+                        <w:t>e</w:t>
+                      </w:r>
+                      <w:r>
+                        <w:rPr>
+                          <w:rFonts w:ascii="標楷體" w:eastAsia="標楷體" w:hAnsi="標楷體"/>
+                          <w:szCs w:val="24"/>
+                        </w:rPr>
+                        <w:t>r</w:t>
+                      </w:r>
+                      <w:r>
+                        <w:rPr>
+                          <w:rFonts w:ascii="標楷體" w:eastAsia="標楷體" w:hAnsi="標楷體" w:hint="eastAsia"/>
+                          <w:szCs w:val="24"/>
+                        </w:rPr>
+                        <w:t>裝置的</w:t>
+                      </w:r>
+                      <w:r>
+                        <w:rPr>
+                          <w:rFonts w:ascii="標楷體" w:eastAsia="標楷體" w:hAnsi="標楷體"/>
+                          <w:szCs w:val="24"/>
+                        </w:rPr>
+                        <w:t>Raspberry Pi 4</w:t>
+                      </w:r>
+                      <w:r>
+                        <w:rPr>
+                          <w:rFonts w:ascii="標楷體" w:eastAsia="標楷體" w:hAnsi="標楷體" w:hint="eastAsia"/>
+                          <w:szCs w:val="24"/>
+                        </w:rPr>
+                        <w:t>。</w:t>
+                      </w:r>
+                    </w:p>
+                  </w:txbxContent>
+                </v:textbox>
+                <w10:wrap type="square" anchorx="margin"/>
+              </v:shape>
+            </w:pict>
+          </mc:Fallback>
+        </mc:AlternateContent>
+      </w:r>
+      <w:r>
+        <w:rPr>
+          <w:noProof/>
+        </w:rPr>
+        <w:drawing>
+          <wp:anchor distT="0" distB="0" distL="114300" distR="114300" simplePos="0" relativeHeight="251658240" behindDoc="0" locked="0" layoutInCell="1" allowOverlap="1" wp14:anchorId="45A43632" wp14:editId="2F02C1BE">
+            <wp:simplePos x="0" y="0"/>
+            <wp:positionH relativeFrom="margin">
+              <wp:align>right</wp:align>
+            </wp:positionH>
+            <wp:positionV relativeFrom="paragraph">
+              <wp:posOffset>1653540</wp:posOffset>
+            </wp:positionV>
+            <wp:extent cx="2232660" cy="1447800"/>
+            <wp:effectExtent l="0" t="0" r="0" b="0"/>
+            <wp:wrapSquare wrapText="bothSides"/>
+            <wp:docPr id="3" name="圖片 3" descr="RPI4-MODBP-4GB-BULK Raspberry Pi | Mouser 臺灣"/>
+            <wp:cNvGraphicFramePr>
+              <a:graphicFrameLocks xmlns:a="http://schemas.openxmlformats.org/drawingml/2006/main" noChangeAspect="1"/>
+            </wp:cNvGraphicFramePr>
+            <a:graphic xmlns:a="http://schemas.openxmlformats.org/drawingml/2006/main">
+              <a:graphicData uri="http://schemas.openxmlformats.org/drawingml/2006/picture">
+                <pic:pic xmlns:pic="http://schemas.openxmlformats.org/drawingml/2006/picture">
+                  <pic:nvPicPr>
+                    <pic:cNvPr id="0" name="Picture 4" descr="RPI4-MODBP-4GB-BULK Raspberry Pi | Mouser 臺灣"/>
+                    <pic:cNvPicPr>
+                      <a:picLocks noChangeAspect="1" noChangeArrowheads="1"/>
+                    </pic:cNvPicPr>
+                  </pic:nvPicPr>
+                  <pic:blipFill rotWithShape="1">
+                    <a:blip r:embed="rId8" cstate="print">
+                      <a:extLst>
+                        <a:ext uri="{28A0092B-C50C-407E-A947-70E740481C1C}">
+                          <a14:useLocalDpi xmlns:a14="http://schemas.microsoft.com/office/drawing/2010/main" val="0"/>
+                        </a:ext>
+                      </a:extLst>
+                    </a:blip>
+                    <a:srcRect l="2589" t="19417" r="2589" b="19094"/>
+                    <a:stretch/>
+                  </pic:blipFill>
+                  <pic:spPr bwMode="auto">
+                    <a:xfrm>
+                      <a:off x="0" y="0"/>
+                      <a:ext cx="2232660" cy="1447800"/>
+                    </a:xfrm>
+                    <a:prstGeom prst="rect">
+                      <a:avLst/>
+                    </a:prstGeom>
+                    <a:noFill/>
+                    <a:ln>
+                      <a:noFill/>
+                    </a:ln>
+                    <a:extLst>
+                      <a:ext uri="{53640926-AAD7-44D8-BBD7-CCE9431645EC}">
+                        <a14:shadowObscured xmlns:a14="http://schemas.microsoft.com/office/drawing/2010/main"/>
+                      </a:ext>
+                    </a:extLst>
+                  </pic:spPr>
+                </pic:pic>
+              </a:graphicData>
+            </a:graphic>
+          </wp:anchor>
+        </w:drawing>
+      </w:r>
+      <w:r>
+        <w:rPr>
+          <w:rFonts w:ascii="標楷體" w:eastAsia="標楷體" w:hAnsi="標楷體"/>
+          <w:noProof/>
+          <w:sz w:val="28"/>
+          <w:szCs w:val="28"/>
+        </w:rPr>
+        <mc:AlternateContent>
+          <mc:Choice Requires="wps">
+            <w:drawing>
+              <wp:anchor distT="45720" distB="45720" distL="114300" distR="114300" simplePos="0" relativeHeight="251661312" behindDoc="0" locked="0" layoutInCell="1" allowOverlap="1" wp14:anchorId="13F7AF8E" wp14:editId="06E0C46B">
+                <wp:simplePos x="0" y="0"/>
+                <wp:positionH relativeFrom="margin">
+                  <wp:posOffset>3200400</wp:posOffset>
+                </wp:positionH>
+                <wp:positionV relativeFrom="paragraph">
+                  <wp:posOffset>982980</wp:posOffset>
+                </wp:positionV>
+                <wp:extent cx="1950720" cy="548640"/>
+                <wp:effectExtent l="0" t="0" r="0" b="3810"/>
+                <wp:wrapSquare wrapText="bothSides"/>
+                <wp:docPr id="217" name="文字方塊 2"/>
+                <wp:cNvGraphicFramePr>
+                  <a:graphicFrameLocks xmlns:a="http://schemas.openxmlformats.org/drawingml/2006/main"/>
+                </wp:cNvGraphicFramePr>
+                <a:graphic xmlns:a="http://schemas.openxmlformats.org/drawingml/2006/main">
+                  <a:graphicData uri="http://schemas.microsoft.com/office/word/2010/wordprocessingShape">
+                    <wps:wsp>
+                      <wps:cNvSpPr txBox="1">
+                        <a:spLocks noChangeArrowheads="1"/>
+                      </wps:cNvSpPr>
+                      <wps:spPr bwMode="auto">
+                        <a:xfrm>
+                          <a:off x="0" y="0"/>
+                          <a:ext cx="1950720" cy="548640"/>
+                        </a:xfrm>
+                        <a:prstGeom prst="rect">
+                          <a:avLst/>
+                        </a:prstGeom>
+                        <a:solidFill>
+                          <a:srgbClr val="FFFFFF"/>
+                        </a:solidFill>
+                        <a:ln w="9525">
+                          <a:noFill/>
+                          <a:miter lim="800000"/>
+                          <a:headEnd/>
+                          <a:tailEnd/>
+                        </a:ln>
+                      </wps:spPr>
+                      <wps:txbx>
+                        <w:txbxContent>
+                          <w:p>
+                            <w:pPr>
+                              <w:rPr>
+                                <w:rFonts w:ascii="標楷體" w:eastAsia="標楷體" w:hAnsi="標楷體" w:hint="eastAsia"/>
+                                <w:szCs w:val="24"/>
+                              </w:rPr>
+                            </w:pPr>
+                            <w:r>
+                              <w:rPr>
+                                <w:rFonts w:ascii="標楷體" w:eastAsia="標楷體" w:hAnsi="標楷體" w:hint="eastAsia"/>
+                                <w:szCs w:val="24"/>
+                              </w:rPr>
+                              <w:t>圖、作為S</w:t>
+                            </w:r>
+                            <w:r>
+                              <w:rPr>
+                                <w:rFonts w:ascii="標楷體" w:eastAsia="標楷體" w:hAnsi="標楷體"/>
+                                <w:szCs w:val="24"/>
+                              </w:rPr>
+                              <w:t>lave</w:t>
+                            </w:r>
+                            <w:r>
+                              <w:rPr>
+                                <w:rFonts w:ascii="標楷體" w:eastAsia="標楷體" w:hAnsi="標楷體" w:hint="eastAsia"/>
+                                <w:szCs w:val="24"/>
+                              </w:rPr>
+                              <w:t>裝置的A</w:t>
+                            </w:r>
+                            <w:r>
+                              <w:rPr>
+                                <w:rFonts w:ascii="標楷體" w:eastAsia="標楷體" w:hAnsi="標楷體"/>
+                                <w:szCs w:val="24"/>
+                              </w:rPr>
+                              <w:t>rduino Nano</w:t>
+                            </w:r>
+                            <w:r>
+                              <w:rPr>
+                                <w:rFonts w:ascii="標楷體" w:eastAsia="標楷體" w:hAnsi="標楷體" w:hint="eastAsia"/>
+                                <w:szCs w:val="24"/>
+                              </w:rPr>
+                              <w:t>。</w:t>
+                            </w:r>
+                          </w:p>
+                        </w:txbxContent>
+                      </wps:txbx>
+                      <wps:bodyPr rot="0" vert="horz" wrap="square" lIns="91440" tIns="45720" rIns="91440" bIns="45720" anchor="t" anchorCtr="0">
+                        <a:noAutofit/>
+                      </wps:bodyPr>
+                    </wps:wsp>
+                  </a:graphicData>
+                </a:graphic>
+                <wp14:sizeRelH relativeFrom="margin">
+                  <wp14:pctWidth>0</wp14:pctWidth>
+                </wp14:sizeRelH>
+                <wp14:sizeRelV relativeFrom="margin">
+                  <wp14:pctHeight>0</wp14:pctHeight>
+                </wp14:sizeRelV>
+              </wp:anchor>
+            </w:drawing>
+          </mc:Choice>
+          <mc:Fallback>
+            <w:pict>
+              <v:shape w14:anchorId="13F7AF8E" id="_x0000_s1027" type="#_x0000_t202" style="position:absolute;left:0;text-align:left;margin-left:252pt;margin-top:77.4pt;width:153.6pt;height:43.2pt;z-index:251661312;visibility:visible;mso-wrap-style:square;mso-width-percent:0;mso-height-percent:0;mso-wrap-distance-left:9pt;mso-wrap-distance-top:3.6pt;mso-wrap-distance-right:9pt;mso-wrap-distance-bottom:3.6pt;mso-position-horizontal:absolute;mso-position-horizontal-relative:margin;mso-position-vertical:absolute;mso-position-vertical-relative:text;mso-width-percent:0;mso-height-percent:0;mso-width-relative:margin;mso-height-relative:margin;v-text-anchor:top" o:gfxdata="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" stroked="f">
+                <v:textbox>
+                  <w:txbxContent>
+                    <w:p>
+                      <w:pPr>
+                        <w:rPr>
+                          <w:rFonts w:ascii="標楷體" w:eastAsia="標楷體" w:hAnsi="標楷體" w:hint="eastAsia"/>
+                          <w:szCs w:val="24"/>
+                        </w:rPr>
+                      </w:pPr>
+                      <w:r>
+                        <w:rPr>
+                          <w:rFonts w:ascii="標楷體" w:eastAsia="標楷體" w:hAnsi="標楷體" w:hint="eastAsia"/>
+                          <w:szCs w:val="24"/>
+                        </w:rPr>
+                        <w:t>圖、作為S</w:t>
+                      </w:r>
+                      <w:r>
+                        <w:rPr>
+                          <w:rFonts w:ascii="標楷體" w:eastAsia="標楷體" w:hAnsi="標楷體"/>
+                          <w:szCs w:val="24"/>
+                        </w:rPr>
+                        <w:t>lave</w:t>
+                      </w:r>
+                      <w:r>
+                        <w:rPr>
+                          <w:rFonts w:ascii="標楷體" w:eastAsia="標楷體" w:hAnsi="標楷體" w:hint="eastAsia"/>
+                          <w:szCs w:val="24"/>
+                        </w:rPr>
+                        <w:t>裝置的A</w:t>
+                      </w:r>
+                      <w:r>
+                        <w:rPr>
+                          <w:rFonts w:ascii="標楷體" w:eastAsia="標楷體" w:hAnsi="標楷體"/>
+                          <w:szCs w:val="24"/>
+                        </w:rPr>
+                        <w:t>rduino Nano</w:t>
+                      </w:r>
+                      <w:r>
+                        <w:rPr>
+                          <w:rFonts w:ascii="標楷體" w:eastAsia="標楷體" w:hAnsi="標楷體" w:hint="eastAsia"/>
+                          <w:szCs w:val="24"/>
+                        </w:rPr>
+                        <w:t>。</w:t>
+                      </w:r>
+                    </w:p>
+                  </w:txbxContent>
+                </v:textbox>
+                <w10:wrap type="square" anchorx="margin"/>
+              </v:shape>
+            </w:pict>
+          </mc:Fallback>
+        </mc:AlternateContent>
+      </w:r>
+      <w:r>
+        <w:rPr>
+          <w:rFonts w:ascii="標楷體" w:eastAsia="標楷體" w:hAnsi="標楷體" w:hint="eastAsia"/>
+          <w:noProof/>
+          <w:sz w:val="28"/>
+          <w:szCs w:val="28"/>
+        </w:rPr>
+        <w:drawing>
+          <wp:inline distT="0" distB="0" distL="0" distR="0" wp14:anchorId="34675405" wp14:editId="2C6A5CFE">
+            <wp:extent cx="2293620" cy="3436620"/>
+            <wp:effectExtent l="0" t="0" r="0" b="0"/>
+            <wp:docPr id="2" name="圖片 2"/>
+            <wp:cNvGraphicFramePr>
+              <a:graphicFrameLocks xmlns:a="http://schemas.openxmlformats.org/drawingml/2006/main" noChangeAspect="1"/>
+            </wp:cNvGraphicFramePr>
+            <a:graphic xmlns:a="http://schemas.openxmlformats.org/drawingml/2006/main">
+              <a:graphicData uri="http://schemas.openxmlformats.org/drawingml/2006/picture">
+                <pic:pic xmlns:pic="http://schemas.openxmlformats.org/drawingml/2006/picture">
+                  <pic:nvPicPr>
+                    <pic:cNvPr id="0" name="Picture 3"/>
+                    <pic:cNvPicPr>
+                      <a:picLocks noChangeAspect="1" noChangeArrowheads="1"/>
+                    </pic:cNvPicPr>
+                  </pic:nvPicPr>
+                  <pic:blipFill>
+                    <a:blip r:embed="rId9">
+                      <a:extLst>
+                        <a:ext uri="{28A0092B-C50C-407E-A947-70E740481C1C}">
+                          <a14:useLocalDpi xmlns:a14="http://schemas.microsoft.com/office/drawing/2010/main" val="0"/>
+                        </a:ext>
+                      </a:extLst>
+                    </a:blip>
+                    <a:srcRect/>
+                    <a:stretch>
+                      <a:fillRect/>
+                    </a:stretch>
+                  </pic:blipFill>
+                  <pic:spPr bwMode="auto">
+                    <a:xfrm>
+                      <a:off x="0" y="0"/>
+                      <a:ext cx="2293620" cy="3436620"/>
+                    </a:xfrm>
+                    <a:prstGeom prst="rect">
+                      <a:avLst/>
+                    </a:prstGeom>
+                    <a:noFill/>
+                    <a:ln>
+                      <a:noFill/>
+                    </a:ln>
+                  </pic:spPr>
+                </pic:pic>
+              </a:graphicData>
+            </a:graphic>
+          </wp:inline>
+        </w:drawing>
+      </w:r>
+    </w:p>
+    <w:p>
+      <w:pPr>
+        <w:widowControl/>
+        <w:rPr>
+          <w:rFonts w:ascii="標楷體" w:eastAsia="標楷體" w:hAnsi="標楷體"/>
+          <w:sz w:val="28"/>
+          <w:szCs w:val="28"/>
+        </w:rPr>
+      </w:pPr>
+      <w:r>
+        <w:rPr>
+          <w:rFonts w:ascii="標楷體" w:eastAsia="標楷體" w:hAnsi="標楷體"/>
+          <w:sz w:val="28"/>
+          <w:szCs w:val="28"/>
+        </w:rPr>
+        <w:tab/>
+      </w:r>
+      <w:r>
+        <w:rPr>
+          <w:rFonts w:ascii="標楷體" w:eastAsia="標楷體" w:hAnsi="標楷體" w:hint="eastAsia"/>
+          <w:sz w:val="28"/>
+          <w:szCs w:val="28"/>
+        </w:rPr>
+        <w:t>3.2.2 R</w:t>
+      </w:r>
+      <w:r>
+        <w:rPr>
+          <w:rFonts w:ascii="標楷體" w:eastAsia="標楷體" w:hAnsi="標楷體"/>
+          <w:sz w:val="28"/>
+          <w:szCs w:val="28"/>
+        </w:rPr>
+        <w:t>aspberry Pi</w:t>
+      </w:r>
+    </w:p>
+    <w:p>
+      <w:pPr>
+        <w:widowControl/>
+        <w:spacing w:line="360" w:lineRule="auto"/>
+        <w:ind w:left="480" w:firstLine="480"/>
+        <w:rPr>
+          <w:rFonts w:ascii="標楷體" w:eastAsia="標楷體" w:hAnsi="標楷體"/>
+          <w:szCs w:val="24"/>
+        </w:rPr>
+      </w:pPr>
+      <w:r>
+        <w:rPr>
+          <w:rFonts w:ascii="標楷體" w:eastAsia="標楷體" w:hAnsi="標楷體" w:hint="eastAsia"/>
+          <w:szCs w:val="24"/>
+        </w:rPr>
+        <w:t>R</w:t>
+      </w:r>
+      <w:r>
+        <w:rPr>
+          <w:rFonts w:ascii="標楷體" w:eastAsia="標楷體" w:hAnsi="標楷體"/>
+          <w:szCs w:val="24"/>
+        </w:rPr>
+        <w:t>aspberry Pi</w:t>
+      </w:r>
+      <w:r>
+        <w:rPr>
+          <w:rFonts w:ascii="標楷體" w:eastAsia="標楷體" w:hAnsi="標楷體" w:hint="eastAsia"/>
+          <w:szCs w:val="24"/>
+        </w:rPr>
+        <w:t>作為</w:t>
+      </w:r>
+      <w:r>
+        <w:rPr>
+          <w:rFonts w:ascii="標楷體" w:eastAsia="標楷體" w:hAnsi="標楷體" w:hint="eastAsia"/>
+          <w:szCs w:val="24"/>
+        </w:rPr>
+        <w:t>I</w:t>
+      </w:r>
+      <w:r>
+        <w:rPr>
+          <w:rFonts w:ascii="標楷體" w:eastAsia="標楷體" w:hAnsi="標楷體" w:hint="eastAsia"/>
+          <w:szCs w:val="24"/>
+          <w:vertAlign w:val="superscript"/>
+        </w:rPr>
+        <w:t>2</w:t>
+      </w:r>
+      <w:r>
+        <w:rPr>
+          <w:rFonts w:ascii="標楷體" w:eastAsia="標楷體" w:hAnsi="標楷體" w:hint="eastAsia"/>
+          <w:szCs w:val="24"/>
+        </w:rPr>
+        <w:t>C</w:t>
+      </w:r>
+      <w:r>
+        <w:rPr>
+          <w:rFonts w:ascii="標楷體" w:eastAsia="標楷體" w:hAnsi="標楷體" w:hint="eastAsia"/>
+          <w:szCs w:val="24"/>
+        </w:rPr>
+        <w:t>通訊協定的</w:t>
+      </w:r>
+      <w:r>
+        <w:rPr>
+          <w:rFonts w:ascii="標楷體" w:eastAsia="標楷體" w:hAnsi="標楷體"/>
+          <w:szCs w:val="24"/>
+        </w:rPr>
+        <w:t>Master</w:t>
+      </w:r>
+      <w:r>
+        <w:rPr>
+          <w:rFonts w:ascii="標楷體" w:eastAsia="標楷體" w:hAnsi="標楷體" w:hint="eastAsia"/>
+          <w:szCs w:val="24"/>
+        </w:rPr>
+        <w:t>裝置，可以對所有的A</w:t>
+      </w:r>
+      <w:r>
+        <w:rPr>
+          <w:rFonts w:ascii="標楷體" w:eastAsia="標楷體" w:hAnsi="標楷體"/>
+          <w:szCs w:val="24"/>
+        </w:rPr>
+        <w:t>rduino</w:t>
+      </w:r>
+      <w:r>
+        <w:rPr>
+          <w:rFonts w:ascii="標楷體" w:eastAsia="標楷體" w:hAnsi="標楷體" w:hint="eastAsia"/>
+          <w:szCs w:val="24"/>
+        </w:rPr>
+        <w:t>發送與要求資料。我們的測試程式在R</w:t>
+      </w:r>
+      <w:r>
+        <w:rPr>
+          <w:rFonts w:ascii="標楷體" w:eastAsia="標楷體" w:hAnsi="標楷體"/>
+          <w:szCs w:val="24"/>
+        </w:rPr>
+        <w:t>aspberry Pi</w:t>
+      </w:r>
+      <w:r>
+        <w:rPr>
+          <w:rFonts w:ascii="標楷體" w:eastAsia="標楷體" w:hAnsi="標楷體" w:hint="eastAsia"/>
+          <w:szCs w:val="24"/>
+        </w:rPr>
+        <w:t>上，使用P</w:t>
+      </w:r>
+      <w:r>
+        <w:rPr>
+          <w:rFonts w:ascii="標楷體" w:eastAsia="標楷體" w:hAnsi="標楷體"/>
+          <w:szCs w:val="24"/>
+        </w:rPr>
+        <w:t>yQt</w:t>
+      </w:r>
+      <w:r>
+        <w:rPr>
+          <w:rFonts w:ascii="標楷體" w:eastAsia="標楷體" w:hAnsi="標楷體" w:hint="eastAsia"/>
+          <w:szCs w:val="24"/>
+        </w:rPr>
+        <w:t>5製作控制介面，可以即時讀取每一根柱體的高度，也可以單獨</w:t>
+      </w:r>
+      <w:r>
+        <w:rPr>
+          <w:rFonts w:ascii="標楷體" w:eastAsia="標楷體" w:hAnsi="標楷體" w:hint="eastAsia"/>
+          <w:szCs w:val="24"/>
+        </w:rPr>
+        <w:t>輸入希望上升的高度來</w:t>
+      </w:r>
+      <w:r>
+        <w:rPr>
+          <w:rFonts w:ascii="標楷體" w:eastAsia="標楷體" w:hAnsi="標楷體" w:hint="eastAsia"/>
+          <w:szCs w:val="24"/>
+        </w:rPr>
+        <w:t>控制，為了今後可以與不同程式連接，我們也製作了多項控制的方法，在本操作介面下是以讀取檔案作為替代，當然也可以輸出當前所有柱體高度</w:t>
+      </w:r>
+      <w:r>
+        <w:rPr>
+          <w:rFonts w:ascii="標楷體" w:eastAsia="標楷體" w:hAnsi="標楷體" w:hint="eastAsia"/>
+          <w:szCs w:val="24"/>
+        </w:rPr>
+        <w:t>，程式流程如下圖</w:t>
+      </w:r>
+      <w:r>
+        <w:rPr>
+          <w:rFonts w:ascii="標楷體" w:eastAsia="標楷體" w:hAnsi="標楷體" w:hint="eastAsia"/>
+          <w:szCs w:val="24"/>
+        </w:rPr>
+        <w:t>。</w:t>
+      </w:r>
+    </w:p>
+    <w:p>
+      <w:pPr>
+        <w:widowControl/>
+        <w:jc w:val="center"/>
+        <w:rPr>
+          <w:rFonts w:ascii="標楷體" w:eastAsia="標楷體" w:hAnsi="標楷體"/>
+          <w:sz w:val="28"/>
+          <w:szCs w:val="28"/>
+        </w:rPr>
+      </w:pPr>
+      <w:r>
+        <w:rPr>
+          <w:rFonts w:ascii="標楷體" w:eastAsia="標楷體" w:hAnsi="標楷體"/>
+          <w:noProof/>
+          <w:sz w:val="28"/>
+          <w:szCs w:val="28"/>
+        </w:rPr>
+        <w:lastRenderedPageBreak/>
+        <w:drawing>
+          <wp:inline distT="0" distB="0" distL="0" distR="0" wp14:anchorId="2E3565D0" wp14:editId="2B67B0F1">
+            <wp:extent cx="3535680" cy="3627120"/>
+            <wp:effectExtent l="0" t="0" r="7620" b="0"/>
+            <wp:docPr id="6" name="圖片 6"/>
+            <wp:cNvGraphicFramePr>
+              <a:graphicFrameLocks xmlns:a="http://schemas.openxmlformats.org/drawingml/2006/main" noChangeAspect="1"/>
+            </wp:cNvGraphicFramePr>
+            <a:graphic xmlns:a="http://schemas.openxmlformats.org/drawingml/2006/main">
+              <a:graphicData uri="http://schemas.openxmlformats.org/drawingml/2006/picture">
+                <pic:pic xmlns:pic="http://schemas.openxmlformats.org/drawingml/2006/picture">
+                  <pic:nvPicPr>
+                    <pic:cNvPr id="0" name="Picture 8"/>
+                    <pic:cNvPicPr>
+                      <a:picLocks noChangeAspect="1" noChangeArrowheads="1"/>
+                    </pic:cNvPicPr>
+                  </pic:nvPicPr>
+                  <pic:blipFill>
+                    <a:blip r:embed="rId10">
+                      <a:extLst>
+                        <a:ext uri="{28A0092B-C50C-407E-A947-70E740481C1C}">
+                          <a14:useLocalDpi xmlns:a14="http://schemas.microsoft.com/office/drawing/2010/main" val="0"/>
+                        </a:ext>
+                      </a:extLst>
+                    </a:blip>
+                    <a:srcRect/>
+                    <a:stretch>
+                      <a:fillRect/>
+                    </a:stretch>
+                  </pic:blipFill>
+                  <pic:spPr bwMode="auto">
+                    <a:xfrm>
+                      <a:off x="0" y="0"/>
+                      <a:ext cx="3535680" cy="3627120"/>
+                    </a:xfrm>
+                    <a:prstGeom prst="rect">
+                      <a:avLst/>
+                    </a:prstGeom>
+                    <a:noFill/>
+                    <a:ln>
+                      <a:noFill/>
+                    </a:ln>
+                  </pic:spPr>
+                </pic:pic>
+              </a:graphicData>
+            </a:graphic>
+          </wp:inline>
+        </w:drawing>
+      </w:r>
+    </w:p>
+    <w:p>
+      <w:pPr>
+        <w:widowControl/>
+        <w:jc w:val="center"/>
+        <w:rPr>
+          <w:rFonts w:ascii="標楷體" w:eastAsia="標楷體" w:hAnsi="標楷體"/>
+          <w:szCs w:val="24"/>
+        </w:rPr>
+      </w:pPr>
+      <w:r>
+        <w:rPr>
+          <w:rFonts w:ascii="標楷體" w:eastAsia="標楷體" w:hAnsi="標楷體" w:hint="eastAsia"/>
+          <w:szCs w:val="24"/>
+        </w:rPr>
+        <w:t>圖、R</w:t>
+      </w:r>
+      <w:r>
+        <w:rPr>
+          <w:rFonts w:ascii="標楷體" w:eastAsia="標楷體" w:hAnsi="標楷體"/>
+          <w:szCs w:val="24"/>
+        </w:rPr>
+        <w:t>aspberry Pi</w:t>
+      </w:r>
+      <w:r>
+        <w:rPr>
+          <w:rFonts w:ascii="標楷體" w:eastAsia="標楷體" w:hAnsi="標楷體" w:hint="eastAsia"/>
+          <w:szCs w:val="24"/>
+        </w:rPr>
+        <w:t>測試程式之流程圖</w:t>
+      </w:r>
+    </w:p>
+    <w:p>
+      <w:pPr>
+        <w:widowControl/>
+        <w:rPr>
+          <w:rFonts w:ascii="標楷體" w:eastAsia="標楷體" w:hAnsi="標楷體"/>
+          <w:sz w:val="28"/>
+          <w:szCs w:val="28"/>
+        </w:rPr>
+      </w:pPr>
+      <w:r>
+        <w:rPr>
+          <w:rFonts w:ascii="標楷體" w:eastAsia="標楷體" w:hAnsi="標楷體"/>
+          <w:sz w:val="28"/>
+          <w:szCs w:val="28"/>
+        </w:rPr>
+        <w:br w:type="page"/>
+      </w:r>
+    </w:p>
+    <w:p>
+      <w:pPr>
+        <w:widowControl/>
+        <w:rPr>
+          <w:rFonts w:ascii="標楷體" w:eastAsia="標楷體" w:hAnsi="標楷體"/>
+          <w:sz w:val="28"/>
+          <w:szCs w:val="28"/>
+        </w:rPr>
+      </w:pPr>
+      <w:r>
+        <w:rPr>
+          <w:rFonts w:ascii="Times New Roman" w:eastAsia="標楷體"/>
+          <w:bCs/>
+          <w:noProof/>
+          <w:sz w:val="28"/>
+          <w:szCs w:val="28"/>
+        </w:rPr>
+        <w:lastRenderedPageBreak/>
+        <w:drawing>
+          <wp:inline distT="0" distB="0" distL="0" distR="0" wp14:anchorId="34C769B5" wp14:editId="6305765D">
+            <wp:extent cx="3489960" cy="2858157"/>
+            <wp:effectExtent l="0" t="0" r="0" b="0"/>
+            <wp:docPr id="7" name="圖片 7"/>
+            <wp:cNvGraphicFramePr>
+              <a:graphicFrameLocks xmlns:a="http://schemas.openxmlformats.org/drawingml/2006/main" noChangeAspect="1"/>
+            </wp:cNvGraphicFramePr>
+            <a:graphic xmlns:a="http://schemas.openxmlformats.org/drawingml/2006/main">
+              <a:graphicData uri="http://schemas.openxmlformats.org/drawingml/2006/picture">
+                <pic:pic xmlns:pic="http://schemas.openxmlformats.org/drawingml/2006/picture">
+                  <pic:nvPicPr>
+                    <pic:cNvPr id="0" name="Picture 9"/>
+                    <pic:cNvPicPr>
+                      <a:picLocks noChangeAspect="1" noChangeArrowheads="1"/>
+                    </pic:cNvPicPr>
+                  </pic:nvPicPr>
+                  <pic:blipFill>
+                    <a:blip r:embed="rId11" cstate="print">
+                      <a:extLst>
+                        <a:ext uri="{28A0092B-C50C-407E-A947-70E740481C1C}">
+                          <a14:useLocalDpi xmlns:a14="http://schemas.microsoft.com/office/drawing/2010/main" val="0"/>
+                        </a:ext>
+                      </a:extLst>
+                    </a:blip>
+                    <a:srcRect/>
+                    <a:stretch>
+                      <a:fillRect/>
+                    </a:stretch>
+                  </pic:blipFill>
+                  <pic:spPr bwMode="auto">
+                    <a:xfrm>
+                      <a:off x="0" y="0"/>
+                      <a:ext cx="3499835" cy="2866244"/>
+                    </a:xfrm>
+                    <a:prstGeom prst="rect">
+                      <a:avLst/>
+                    </a:prstGeom>
+                    <a:noFill/>
+                    <a:ln>
+                      <a:noFill/>
+                    </a:ln>
+                  </pic:spPr>
+                </pic:pic>
+              </a:graphicData>
+            </a:graphic>
+          </wp:inline>
+        </w:drawing>
+      </w:r>
+      <w:r>
+        <w:fldChar w:fldCharType="begin"/>
+      </w:r>
+      <w:r>
+        <w:instrText xml:space="preserve"> INCLUDEPICTURE "https://scontent-tpe1-1.xx.fbcdn.net/v/t1.15752-9/123026047_651797148872000_3167605748360744368_n.jpg?_nc_cat=110&amp;ccb=2&amp;_nc_sid=ae9488&amp;_nc_ohc=N41m3vGK4uwAX8uRes2&amp;_nc_ht=scontent-tpe1-1.xx&amp;oh=10911cac31b6777eb248380659a82eb2&amp;oe=5FBF59C8" \* MERGEFORMATINET </w:instrText>
+      </w:r>
+      <w:r>
+        <w:fldChar w:fldCharType="separate"/>
+      </w:r>
+      <w:r>
+        <w:pict w14:anchorId="6C8F4F34">
+          <v:shapetype id="_x0000_t75" coordsize="21600,21600" o:spt="75" o:preferrelative="t" path="m@4@5l@4@11@9@11@9@5xe" filled="f" stroked="f">
+            <v:stroke joinstyle="miter"/>
+            <v:formulas>
+              <v:f eqn="if lineDrawn pixelLineWidth 0"/>
+              <v:f eqn="sum @0 1 0"/>
+              <v:f eqn="sum 0 0 @1"/>
+              <v:f eqn="prod @2 1 2"/>
+              <v:f eqn="prod @3 21600 pixelWidth"/>
+              <v:f eqn="prod @3 21600 pixelHeight"/>
+              <v:f eqn="sum @0 0 1"/>
+              <v:f eqn="prod @6 1 2"/>
+              <v:f eqn="prod @7 21600 pixelWidth"/>
+              <v:f eqn="sum @8 21600 0"/>
+              <v:f eqn="prod @7 21600 pixelHeight"/>
+              <v:f eqn="sum @10 21600 0"/>
+            </v:formulas>
+            <v:path o:extrusionok="f" gradientshapeok="t" o:connecttype="rect"/>
+            <o:lock v:ext="edit" aspectratio="t"/>
+          </v:shapetype>
+          <v:shape id="_x0000_i1035" type="#_x0000_t75" alt="未提供說明。" style="width:139.2pt;height:225.6pt">
+            <v:imagedata r:id="rId12" r:href="rId13" croptop="9101f" cropbottom="1748f" cropright="5331f"/>
+          </v:shape>
+        </w:pict>
+      </w:r>
+      <w:r>
+        <w:fldChar w:fldCharType="end"/>
+      </w:r>
+    </w:p>
+    <w:p>
+      <w:pPr>
+        <w:widowControl/>
+        <w:jc w:val="center"/>
+        <w:rPr>
+          <w:rFonts w:ascii="標楷體" w:eastAsia="標楷體" w:hAnsi="標楷體" w:hint="eastAsia"/>
+          <w:szCs w:val="24"/>
+        </w:rPr>
+      </w:pPr>
+      <w:r>
+        <w:rPr>
+          <w:rFonts w:ascii="標楷體" w:eastAsia="標楷體" w:hAnsi="標楷體" w:hint="eastAsia"/>
+          <w:szCs w:val="24"/>
+        </w:rPr>
+        <w:t>圖、(左)R</w:t>
+      </w:r>
+      <w:r>
+        <w:rPr>
+          <w:rFonts w:ascii="標楷體" w:eastAsia="標楷體" w:hAnsi="標楷體"/>
+          <w:szCs w:val="24"/>
+        </w:rPr>
+        <w:t>aspberry Pi</w:t>
+      </w:r>
+      <w:r>
+        <w:rPr>
+          <w:rFonts w:ascii="標楷體" w:eastAsia="標楷體" w:hAnsi="標楷體" w:hint="eastAsia"/>
+          <w:szCs w:val="24"/>
+        </w:rPr>
+        <w:t>測試程式之運行畫面，(右)實機接收資料後</w:t>
+      </w:r>
+      <w:r>
+        <w:rPr>
+          <w:rFonts w:ascii="標楷體" w:eastAsia="標楷體" w:hAnsi="標楷體" w:hint="eastAsia"/>
+          <w:szCs w:val="24"/>
+        </w:rPr>
+        <w:t>移動完成</w:t>
+      </w:r>
+      <w:r>
+        <w:rPr>
+          <w:rFonts w:ascii="標楷體" w:eastAsia="標楷體" w:hAnsi="標楷體" w:hint="eastAsia"/>
+          <w:szCs w:val="24"/>
+        </w:rPr>
+        <w:t>的</w:t>
+      </w:r>
+      <w:r>
+        <w:rPr>
+          <w:rFonts w:ascii="標楷體" w:eastAsia="標楷體" w:hAnsi="標楷體" w:hint="eastAsia"/>
+          <w:szCs w:val="24"/>
+        </w:rPr>
+        <w:t>畫面。</w:t>
+      </w:r>
+    </w:p>
+    <w:p>
+      <w:pPr>
+        <w:widowControl/>
+        <w:rPr>
+          <w:rFonts w:ascii="標楷體" w:eastAsia="標楷體" w:hAnsi="標楷體"/>
+          <w:b/>
+          <w:bCs/>
+          <w:sz w:val="28"/>
+          <w:szCs w:val="28"/>
+        </w:rPr>
+      </w:pPr>
+      <w:r>
+        <w:rPr>
+          <w:rFonts w:ascii="標楷體" w:eastAsia="標楷體" w:hAnsi="標楷體"/>
+          <w:b/>
+          <w:bCs/>
+          <w:sz w:val="28"/>
+          <w:szCs w:val="28"/>
+        </w:rPr>
+        <w:tab/>
+      </w:r>
+      <w:r>
+        <w:rPr>
+          <w:rFonts w:ascii="標楷體" w:eastAsia="標楷體" w:hAnsi="標楷體" w:hint="eastAsia"/>
+          <w:b/>
+          <w:bCs/>
+          <w:sz w:val="28"/>
+          <w:szCs w:val="28"/>
+        </w:rPr>
+        <w:t>3.2.</w:t>
+      </w:r>
+      <w:r>
+        <w:rPr>
+          <w:rFonts w:ascii="標楷體" w:eastAsia="標楷體" w:hAnsi="標楷體" w:hint="eastAsia"/>
+          <w:b/>
+          <w:bCs/>
+          <w:sz w:val="28"/>
+          <w:szCs w:val="28"/>
+        </w:rPr>
+        <w:t>3</w:t>
+      </w:r>
+      <w:r>
+        <w:rPr>
+          <w:rFonts w:ascii="標楷體" w:eastAsia="標楷體" w:hAnsi="標楷體" w:hint="eastAsia"/>
+          <w:b/>
+          <w:bCs/>
+          <w:sz w:val="28"/>
+          <w:szCs w:val="28"/>
+        </w:rPr>
+        <w:t xml:space="preserve"> A</w:t>
+      </w:r>
+      <w:r>
+        <w:rPr>
+          <w:rFonts w:ascii="標楷體" w:eastAsia="標楷體" w:hAnsi="標楷體"/>
+          <w:b/>
+          <w:bCs/>
+          <w:sz w:val="28"/>
+          <w:szCs w:val="28"/>
+        </w:rPr>
+        <w:t>rduino</w:t>
+      </w:r>
+    </w:p>
+    <w:p>
+      <w:pPr>
+        <w:widowControl/>
+        <w:spacing w:line="360" w:lineRule="auto"/>
+        <w:rPr>
+          <w:rFonts w:ascii="標楷體" w:eastAsia="標楷體" w:hAnsi="標楷體" w:hint="eastAsia"/>
+          <w:sz w:val="28"/>
+          <w:szCs w:val="28"/>
+        </w:rPr>
+      </w:pPr>
+      <w:r>
+        <w:rPr>
+          <w:rFonts w:ascii="標楷體" w:eastAsia="標楷體" w:hAnsi="標楷體"/>
+          <w:b/>
+          <w:bCs/>
+          <w:sz w:val="28"/>
+          <w:szCs w:val="28"/>
+        </w:rPr>
+        <w:tab/>
+      </w:r>
+      <w:r>
+        <w:rPr>
+          <w:rFonts w:ascii="標楷體" w:eastAsia="標楷體" w:hAnsi="標楷體"/>
+          <w:b/>
+          <w:bCs/>
+          <w:sz w:val="28"/>
+          <w:szCs w:val="28"/>
+        </w:rPr>
+        <w:tab/>
+      </w:r>
+      <w:r>
+        <w:rPr>
+          <w:rFonts w:ascii="標楷體" w:eastAsia="標楷體" w:hAnsi="標楷體" w:hint="eastAsia"/>
+          <w:szCs w:val="24"/>
+        </w:rPr>
+        <w:t>如同3.2.1小節所述，我們使用A</w:t>
+      </w:r>
+      <w:r>
+        <w:rPr>
+          <w:rFonts w:ascii="標楷體" w:eastAsia="標楷體" w:hAnsi="標楷體"/>
+          <w:szCs w:val="24"/>
+        </w:rPr>
+        <w:t>rduino</w:t>
+      </w:r>
+      <w:r>
+        <w:rPr>
+          <w:rFonts w:ascii="標楷體" w:eastAsia="標楷體" w:hAnsi="標楷體" w:hint="eastAsia"/>
+          <w:szCs w:val="24"/>
+        </w:rPr>
+        <w:t xml:space="preserve"> Na</w:t>
+      </w:r>
+      <w:r>
+        <w:rPr>
+          <w:rFonts w:ascii="標楷體" w:eastAsia="標楷體" w:hAnsi="標楷體"/>
+          <w:szCs w:val="24"/>
+        </w:rPr>
+        <w:t>no</w:t>
+      </w:r>
+      <w:r>
+        <w:rPr>
+          <w:rFonts w:ascii="標楷體" w:eastAsia="標楷體" w:hAnsi="標楷體" w:hint="eastAsia"/>
+          <w:szCs w:val="24"/>
+        </w:rPr>
+        <w:t>作為S</w:t>
+      </w:r>
+      <w:r>
+        <w:rPr>
+          <w:rFonts w:ascii="標楷體" w:eastAsia="標楷體" w:hAnsi="標楷體"/>
+          <w:szCs w:val="24"/>
+        </w:rPr>
+        <w:t>lave</w:t>
+      </w:r>
+      <w:r>
+        <w:rPr>
+          <w:rFonts w:ascii="標楷體" w:eastAsia="標楷體" w:hAnsi="標楷體" w:hint="eastAsia"/>
+          <w:szCs w:val="24"/>
+        </w:rPr>
+        <w:t>裝置接收來自M</w:t>
+      </w:r>
+      <w:r>
+        <w:rPr>
+          <w:rFonts w:ascii="標楷體" w:eastAsia="標楷體" w:hAnsi="標楷體"/>
+          <w:szCs w:val="24"/>
+        </w:rPr>
+        <w:t>aster</w:t>
+      </w:r>
+      <w:r>
+        <w:rPr>
+          <w:rFonts w:ascii="標楷體" w:eastAsia="標楷體" w:hAnsi="標楷體" w:hint="eastAsia"/>
+          <w:szCs w:val="24"/>
+        </w:rPr>
+        <w:t>端的資料，每一片A</w:t>
+      </w:r>
+      <w:r>
+        <w:rPr>
+          <w:rFonts w:ascii="標楷體" w:eastAsia="標楷體" w:hAnsi="標楷體"/>
+          <w:szCs w:val="24"/>
+        </w:rPr>
+        <w:t>rduino</w:t>
+      </w:r>
+      <w:r>
+        <w:rPr>
+          <w:rFonts w:ascii="標楷體" w:eastAsia="標楷體" w:hAnsi="標楷體" w:hint="eastAsia"/>
+          <w:szCs w:val="24"/>
+        </w:rPr>
+        <w:t>可以控制6根柱體馬達，而且有自己獨立的S</w:t>
+      </w:r>
+      <w:r>
+        <w:rPr>
+          <w:rFonts w:ascii="標楷體" w:eastAsia="標楷體" w:hAnsi="標楷體"/>
+          <w:szCs w:val="24"/>
+        </w:rPr>
+        <w:t>lave</w:t>
+      </w:r>
+      <w:r>
+        <w:rPr>
+          <w:rFonts w:ascii="標楷體" w:eastAsia="標楷體" w:hAnsi="標楷體" w:hint="eastAsia"/>
+          <w:szCs w:val="24"/>
+        </w:rPr>
+        <w:t xml:space="preserve"> A</w:t>
+      </w:r>
+      <w:r>
+        <w:rPr>
+          <w:rFonts w:ascii="標楷體" w:eastAsia="標楷體" w:hAnsi="標楷體"/>
+          <w:szCs w:val="24"/>
+        </w:rPr>
+        <w:t>ddress</w:t>
+      </w:r>
+      <w:r>
+        <w:rPr>
+          <w:rFonts w:ascii="標楷體" w:eastAsia="標楷體" w:hAnsi="標楷體" w:hint="eastAsia"/>
+          <w:szCs w:val="24"/>
+        </w:rPr>
+        <w:t>，在此裝置中A</w:t>
+      </w:r>
+      <w:r>
+        <w:rPr>
+          <w:rFonts w:ascii="標楷體" w:eastAsia="標楷體" w:hAnsi="標楷體"/>
+          <w:szCs w:val="24"/>
+        </w:rPr>
+        <w:t>rduino</w:t>
+      </w:r>
+      <w:r>
+        <w:rPr>
+          <w:rFonts w:ascii="標楷體" w:eastAsia="標楷體" w:hAnsi="標楷體" w:hint="eastAsia"/>
+          <w:szCs w:val="24"/>
+        </w:rPr>
+        <w:t>扮演的角色僅負責控制馬達的正反轉，以及要轉多久的時間才會到指定位置，程式流程如下圖。</w:t>
+      </w:r>
+    </w:p>
+    <w:p>
+      <w:pPr>
+        <w:widowControl/>
+        <w:jc w:val="center"/>
+        <w:rPr>
+          <w:rFonts w:ascii="標楷體" w:eastAsia="標楷體" w:hAnsi="標楷體" w:hint="eastAsia"/>
+          <w:b/>
+          <w:bCs/>
+          <w:sz w:val="28"/>
+          <w:szCs w:val="28"/>
+        </w:rPr>
+      </w:pPr>
+      <w:r>
+        <w:rPr>
+          <w:rFonts w:ascii="Times New Roman" w:eastAsia="標楷體" w:hint="eastAsia"/>
+          <w:b/>
+          <w:noProof/>
+          <w:sz w:val="28"/>
+          <w:szCs w:val="28"/>
+        </w:rPr>
+        <w:lastRenderedPageBreak/>
+        <w:drawing>
+          <wp:inline distT="0" distB="0" distL="0" distR="0" wp14:anchorId="49E540C0" wp14:editId="0006ECD4">
+            <wp:extent cx="3520440" cy="4549140"/>
+            <wp:effectExtent l="0" t="0" r="3810" b="0"/>
+            <wp:docPr id="1" name="圖片 1"/>
+            <wp:cNvGraphicFramePr>
+              <a:graphicFrameLocks xmlns:a="http://schemas.openxmlformats.org/drawingml/2006/main" noChangeAspect="1"/>
+            </wp:cNvGraphicFramePr>
+            <a:graphic xmlns:a="http://schemas.openxmlformats.org/drawingml/2006/main">
+              <a:graphicData uri="http://schemas.openxmlformats.org/drawingml/2006/picture">
+                <pic:pic xmlns:pic="http://schemas.openxmlformats.org/drawingml/2006/picture">
+                  <pic:nvPicPr>
+                    <pic:cNvPr id="0" name="Picture 1"/>
+                    <pic:cNvPicPr>
+                      <a:picLocks noChangeAspect="1" noChangeArrowheads="1"/>
+                    </pic:cNvPicPr>
+                  </pic:nvPicPr>
+                  <pic:blipFill>
+                    <a:blip r:embed="rId14">
+                      <a:extLst>
+                        <a:ext uri="{28A0092B-C50C-407E-A947-70E740481C1C}">
+                          <a14:useLocalDpi xmlns:a14="http://schemas.microsoft.com/office/drawing/2010/main" val="0"/>
+                        </a:ext>
+                      </a:extLst>
+                    </a:blip>
+                    <a:srcRect/>
+                    <a:stretch>
+                      <a:fillRect/>
+                    </a:stretch>
+                  </pic:blipFill>
+                  <pic:spPr bwMode="auto">
+                    <a:xfrm>
+                      <a:off x="0" y="0"/>
+                      <a:ext cx="3520440" cy="4549140"/>
+                    </a:xfrm>
+                    <a:prstGeom prst="rect">
+                      <a:avLst/>
+                    </a:prstGeom>
+                    <a:noFill/>
+                    <a:ln>
+                      <a:noFill/>
+                    </a:ln>
+                  </pic:spPr>
+                </pic:pic>
+              </a:graphicData>
+            </a:graphic>
+          </wp:inline>
+        </w:drawing>
       </w:r>
     </w:p>
     <w:p>
@@ -4102,10 +5299,118 @@
         <w:spacing w:line="360" w:lineRule="auto"/>
         <w:jc w:val="center"/>
         <w:rPr>
-          <w:rFonts w:ascii="標楷體" w:eastAsia="標楷體" w:hAnsi="標楷體" w:hint="eastAsia"/>
-          <w:szCs w:val="24"/>
-        </w:rPr>
-      </w:pPr>
+          <w:rFonts w:ascii="標楷體" w:eastAsia="標楷體" w:hAnsi="標楷體"/>
+          <w:szCs w:val="24"/>
+        </w:rPr>
+      </w:pPr>
+      <w:r>
+        <w:rPr>
+          <w:rFonts w:ascii="標楷體" w:eastAsia="標楷體" w:hAnsi="標楷體" w:hint="eastAsia"/>
+          <w:szCs w:val="24"/>
+        </w:rPr>
+        <w:t>圖、A</w:t>
+      </w:r>
+      <w:r>
+        <w:rPr>
+          <w:rFonts w:ascii="標楷體" w:eastAsia="標楷體" w:hAnsi="標楷體"/>
+          <w:szCs w:val="24"/>
+        </w:rPr>
+        <w:t>rduino</w:t>
+      </w:r>
+      <w:r>
+        <w:rPr>
+          <w:rFonts w:ascii="標楷體" w:eastAsia="標楷體" w:hAnsi="標楷體" w:hint="eastAsia"/>
+          <w:szCs w:val="24"/>
+        </w:rPr>
+        <w:t>程式之流程圖</w:t>
+      </w:r>
+    </w:p>
+    <w:p>
+      <w:pPr>
+        <w:widowControl/>
+        <w:spacing w:line="360" w:lineRule="auto"/>
+        <w:rPr>
+          <w:rFonts w:ascii="標楷體" w:eastAsia="標楷體" w:hAnsi="標楷體" w:hint="eastAsia"/>
+          <w:szCs w:val="24"/>
+        </w:rPr>
+      </w:pPr>
+      <w:r>
+        <w:rPr>
+          <w:rFonts w:ascii="標楷體" w:eastAsia="標楷體" w:hAnsi="標楷體"/>
+          <w:szCs w:val="24"/>
+        </w:rPr>
+        <w:tab/>
+      </w:r>
+      <w:r>
+        <w:rPr>
+          <w:rFonts w:ascii="標楷體" w:eastAsia="標楷體" w:hAnsi="標楷體"/>
+          <w:szCs w:val="24"/>
+        </w:rPr>
+        <w:tab/>
+      </w:r>
+      <w:r>
+        <w:rPr>
+          <w:rFonts w:ascii="標楷體" w:eastAsia="標楷體" w:hAnsi="標楷體" w:hint="eastAsia"/>
+          <w:szCs w:val="24"/>
+        </w:rPr>
+        <w:t>每一根柱體都必須在初始化時回到起點，我們利用微動開關來判斷是否回歸到起點，</w:t>
+      </w:r>
+      <w:r>
+        <w:rPr>
+          <w:rFonts w:ascii="標楷體" w:eastAsia="標楷體" w:hAnsi="標楷體" w:hint="eastAsia"/>
+          <w:szCs w:val="24"/>
+        </w:rPr>
+        <w:t>為了節省來回的時間，在全體重置的函式內採用同步下降的寫法。因為</w:t>
+      </w:r>
+      <w:r>
+        <w:rPr>
+          <w:rFonts w:ascii="標楷體" w:eastAsia="標楷體" w:hAnsi="標楷體" w:hint="eastAsia"/>
+          <w:szCs w:val="24"/>
+        </w:rPr>
+        <w:t>直流馬達沒有辦法精準的控制角度，所以柱體的上升高度我們使用時間來計算，經過測量</w:t>
+      </w:r>
+      <w:r>
+        <w:rPr>
+          <w:rFonts w:ascii="標楷體" w:eastAsia="標楷體" w:hAnsi="標楷體" w:hint="eastAsia"/>
+          <w:szCs w:val="24"/>
+        </w:rPr>
+        <w:t>得知馬達控制板在2V左右的輸出電壓下</w:t>
+      </w:r>
+      <w:r>
+        <w:rPr>
+          <w:rFonts w:ascii="標楷體" w:eastAsia="標楷體" w:hAnsi="標楷體" w:hint="eastAsia"/>
+          <w:szCs w:val="24"/>
+        </w:rPr>
+        <w:t>上升70毫米的高度約需360毫秒，因此可以計算出1毫米約需5.143毫秒的時間，從M</w:t>
+      </w:r>
+      <w:r>
+        <w:rPr>
+          <w:rFonts w:ascii="標楷體" w:eastAsia="標楷體" w:hAnsi="標楷體"/>
+          <w:szCs w:val="24"/>
+        </w:rPr>
+        <w:t>aster</w:t>
+      </w:r>
+      <w:r>
+        <w:rPr>
+          <w:rFonts w:ascii="標楷體" w:eastAsia="標楷體" w:hAnsi="標楷體" w:hint="eastAsia"/>
+          <w:szCs w:val="24"/>
+        </w:rPr>
+        <w:t>端傳送進來的高度乘以這個常數即可算出上升所需時間，而經過測試後發現同步上升的寫法會讓高度的誤差值變大，所以在上升的部分我們還是使用單獨移動的寫法，但不同A</w:t>
+      </w:r>
+      <w:r>
+        <w:rPr>
+          <w:rFonts w:ascii="標楷體" w:eastAsia="標楷體" w:hAnsi="標楷體"/>
+          <w:szCs w:val="24"/>
+        </w:rPr>
+        <w:t>rduino</w:t>
+      </w:r>
+      <w:r>
+        <w:rPr>
+          <w:rFonts w:ascii="標楷體" w:eastAsia="標楷體" w:hAnsi="標楷體" w:hint="eastAsia"/>
+          <w:szCs w:val="24"/>
+        </w:rPr>
+        <w:t>接收到資料的時間是同步的。</w:t>
+      </w:r>
     </w:p>
     <w:sectPr>
       <w:pgSz w:w="11906" w:h="16838"/>
@@ -4115,6 +5420,44 @@
     </w:sectPr>
   </w:body>
 </w:document>
+</file>
+
+<file path=word/endnotes.xml><?xml version="1.0" encoding="utf-8"?>
+<w:endnotes xmlns:wpc="http://schemas.microsoft.com/office/word/2010/wordprocessingCanvas" xmlns:cx="http://schemas.microsoft.com/office/drawing/2014/chartex" xmlns:cx1="http://schemas.microsoft.com/office/drawing/2015/9/8/chartex" xmlns:cx2="http://schemas.microsoft.com/office/drawing/2015/10/21/chartex" xmlns:cx3="http://schemas.microsoft.com/office/drawing/2016/5/9/chartex" xmlns:cx4="http://schemas.microsoft.com/office/drawing/2016/5/10/chartex" xmlns:cx5="http://schemas.microsoft.com/office/drawing/2016/5/11/chartex" xmlns:cx6="http://schemas.microsoft.com/office/drawing/2016/5/12/chartex" xmlns:cx7="http://schemas.microsoft.com/office/drawing/2016/5/13/chartex" xmlns:cx8="http://schemas.microsoft.com/office/drawing/2016/5/14/chartex" xmlns:mc="http://schemas.openxmlformats.org/markup-compatibility/2006" xmlns:aink="http://schemas.microsoft.com/office/drawing/2016/ink" xmlns:am3d="http://schemas.microsoft.com/office/drawing/2017/model3d" xmlns:o="urn:schemas-microsoft-com:office:office" xmlns:r="http://schemas.openxmlformats.org/officeDocument/2006/relationships" xmlns:m="http://schemas.openxmlformats.org/officeDocument/2006/math" xmlns:v="urn:schemas-microsoft-com:vml" xmlns:wp14="http://schemas.microsoft.com/office/word/2010/wordprocessingDrawing" xmlns:wp="http://schemas.openxmlformats.org/drawingml/2006/wordprocessingDrawing" xmlns:w10="urn:schemas-microsoft-com:office:word" xmlns:w="http://schemas.openxmlformats.org/wordprocessingml/2006/main" xmlns:w14="http://schemas.microsoft.com/office/word/2010/wordml" xmlns:w15="http://schemas.microsoft.com/office/word/2012/wordml" xmlns:w16cex="http://schemas.microsoft.com/office/word/2018/wordml/cex" xmlns:w16cid="http://schemas.microsoft.com/office/word/2016/wordml/cid" xmlns:w16="http://schemas.microsoft.com/office/word/2018/wordml" xmlns:w16se="http://schemas.microsoft.com/office/word/2015/wordml/symex" xmlns:wpg="http://schemas.microsoft.com/office/word/2010/wordprocessingGroup" xmlns:wpi="http://schemas.microsoft.com/office/word/2010/wordprocessingInk" xmlns:wne="http://schemas.microsoft.com/office/word/2006/wordml" xmlns:wps="http://schemas.microsoft.com/office/word/2010/wordprocessingShape" mc:Ignorable="w14 w15 w16se w16cid w16 w16cex wp14">
+  <w:endnote w:type="separator" w:id="-1">
+    <w:p>
+      <w:r>
+        <w:separator/>
+      </w:r>
+    </w:p>
+  </w:endnote>
+  <w:endnote w:type="continuationSeparator" w:id="0">
+    <w:p>
+      <w:r>
+        <w:continuationSeparator/>
+      </w:r>
+    </w:p>
+  </w:endnote>
+</w:endnotes>
+</file>
+
+<file path=word/footnotes.xml><?xml version="1.0" encoding="utf-8"?>
+<w:footnotes xmlns:wpc="http://schemas.microsoft.com/office/word/2010/wordprocessingCanvas" xmlns:cx="http://schemas.microsoft.com/office/drawing/2014/chartex" xmlns:cx1="http://schemas.microsoft.com/office/drawing/2015/9/8/chartex" xmlns:cx2="http://schemas.microsoft.com/office/drawing/2015/10/21/chartex" xmlns:cx3="http://schemas.microsoft.com/office/drawing/2016/5/9/chartex" xmlns:cx4="http://schemas.microsoft.com/office/drawing/2016/5/10/chartex" xmlns:cx5="http://schemas.microsoft.com/office/drawing/2016/5/11/chartex" xmlns:cx6="http://schemas.microsoft.com/office/drawing/2016/5/12/chartex" xmlns:cx7="http://schemas.microsoft.com/office/drawing/2016/5/13/chartex" xmlns:cx8="http://schemas.microsoft.com/office/drawing/2016/5/14/chartex" xmlns:mc="http://schemas.openxmlformats.org/markup-compatibility/2006" xmlns:aink="http://schemas.microsoft.com/office/drawing/2016/ink" xmlns:am3d="http://schemas.microsoft.com/office/drawing/2017/model3d" xmlns:o="urn:schemas-microsoft-com:office:office" xmlns:r="http://schemas.openxmlformats.org/officeDocument/2006/relationships" xmlns:m="http://schemas.openxmlformats.org/officeDocument/2006/math" xmlns:v="urn:schemas-microsoft-com:vml" xmlns:wp14="http://schemas.microsoft.com/office/word/2010/wordprocessingDrawing" xmlns:wp="http://schemas.openxmlformats.org/drawingml/2006/wordprocessingDrawing" xmlns:w10="urn:schemas-microsoft-com:office:word" xmlns:w="http://schemas.openxmlformats.org/wordprocessingml/2006/main" xmlns:w14="http://schemas.microsoft.com/office/word/2010/wordml" xmlns:w15="http://schemas.microsoft.com/office/word/2012/wordml" xmlns:w16cex="http://schemas.microsoft.com/office/word/2018/wordml/cex" xmlns:w16cid="http://schemas.microsoft.com/office/word/2016/wordml/cid" xmlns:w16="http://schemas.microsoft.com/office/word/2018/wordml" xmlns:w16se="http://schemas.microsoft.com/office/word/2015/wordml/symex" xmlns:wpg="http://schemas.microsoft.com/office/word/2010/wordprocessingGroup" xmlns:wpi="http://schemas.microsoft.com/office/word/2010/wordprocessingInk" xmlns:wne="http://schemas.microsoft.com/office/word/2006/wordml" xmlns:wps="http://schemas.microsoft.com/office/word/2010/wordprocessingShape" mc:Ignorable="w14 w15 w16se w16cid w16 w16cex wp14">
+  <w:footnote w:type="separator" w:id="-1">
+    <w:p>
+      <w:r>
+        <w:separator/>
+      </w:r>
+    </w:p>
+  </w:footnote>
+  <w:footnote w:type="continuationSeparator" w:id="0">
+    <w:p>
+      <w:r>
+        <w:continuationSeparator/>
+      </w:r>
+    </w:p>
+  </w:footnote>
+</w:footnotes>
 </file>
 
 <file path=word/numbering.xml><?xml version="1.0" encoding="utf-8"?>
@@ -4694,6 +6037,66 @@
       <w:shd w:val="clear" w:color="auto" w:fill="E1DFDD"/>
     </w:rPr>
   </w:style>
+  <w:style w:type="paragraph" w:styleId="a8">
+    <w:name w:val="header"/>
+    <w:basedOn w:val="a"/>
+    <w:link w:val="a9"/>
+    <w:uiPriority w:val="99"/>
+    <w:unhideWhenUsed/>
+    <w:rsid w:val="00963BA7"/>
+    <w:pPr>
+      <w:tabs>
+        <w:tab w:val="center" w:pos="4153"/>
+        <w:tab w:val="right" w:pos="8306"/>
+      </w:tabs>
+      <w:snapToGrid w:val="0"/>
+    </w:pPr>
+    <w:rPr>
+      <w:sz w:val="20"/>
+      <w:szCs w:val="20"/>
+    </w:rPr>
+  </w:style>
+  <w:style w:type="character" w:customStyle="1" w:styleId="a9">
+    <w:name w:val="頁首 字元"/>
+    <w:basedOn w:val="a0"/>
+    <w:link w:val="a8"/>
+    <w:uiPriority w:val="99"/>
+    <w:rsid w:val="00963BA7"/>
+    <w:rPr>
+      <w:sz w:val="20"/>
+      <w:szCs w:val="20"/>
+    </w:rPr>
+  </w:style>
+  <w:style w:type="paragraph" w:styleId="aa">
+    <w:name w:val="footer"/>
+    <w:basedOn w:val="a"/>
+    <w:link w:val="ab"/>
+    <w:uiPriority w:val="99"/>
+    <w:unhideWhenUsed/>
+    <w:rsid w:val="00963BA7"/>
+    <w:pPr>
+      <w:tabs>
+        <w:tab w:val="center" w:pos="4153"/>
+        <w:tab w:val="right" w:pos="8306"/>
+      </w:tabs>
+      <w:snapToGrid w:val="0"/>
+    </w:pPr>
+    <w:rPr>
+      <w:sz w:val="20"/>
+      <w:szCs w:val="20"/>
+    </w:rPr>
+  </w:style>
+  <w:style w:type="character" w:customStyle="1" w:styleId="ab">
+    <w:name w:val="頁尾 字元"/>
+    <w:basedOn w:val="a0"/>
+    <w:link w:val="aa"/>
+    <w:uiPriority w:val="99"/>
+    <w:rsid w:val="00963BA7"/>
+    <w:rPr>
+      <w:sz w:val="20"/>
+      <w:szCs w:val="20"/>
+    </w:rPr>
+  </w:style>
 </w:styles>
 </file>
 

</xml_diff>

<commit_message>
test by Shao at 11/11 12:19
</commit_message>
<xml_diff>
--- a/data/邵才獻沈奕辰_專題本.docx
+++ b/data/邵才獻沈奕辰_專題本.docx
@@ -715,27 +715,7 @@
           <w:bCs/>
           <w:sz w:val="22"/>
         </w:rPr>
-        <w:t>螺</w:t>
-      </w:r>
-      <w:proofErr w:type="gramStart"/>
-      <w:r>
-        <w:rPr>
-          <w:rFonts w:ascii="標楷體" w:eastAsia="標楷體" w:hAnsi="標楷體" w:hint="eastAsia"/>
-          <w:b/>
-          <w:bCs/>
-          <w:sz w:val="22"/>
-        </w:rPr>
-        <w:t>桿</w:t>
-      </w:r>
-      <w:proofErr w:type="gramEnd"/>
-      <w:r>
-        <w:rPr>
-          <w:rFonts w:ascii="標楷體" w:eastAsia="標楷體" w:hAnsi="標楷體" w:hint="eastAsia"/>
-          <w:b/>
-          <w:bCs/>
-          <w:sz w:val="22"/>
-        </w:rPr>
-        <w:t>與柱體(Pi</w:t>
+        <w:t>螺桿與柱體(Pi</w:t>
       </w:r>
       <w:r>
         <w:rPr>
@@ -1196,17 +1176,7 @@
           <w:bCs/>
           <w:sz w:val="22"/>
         </w:rPr>
-        <w:t>6</w:t>
-      </w:r>
-      <w:proofErr w:type="gramStart"/>
-      <w:r>
-        <w:rPr>
-          <w:rFonts w:ascii="標楷體" w:eastAsia="標楷體" w:hAnsi="標楷體" w:hint="eastAsia"/>
-          <w:b/>
-          <w:bCs/>
-          <w:sz w:val="22"/>
-        </w:rPr>
-        <w:t>主控</w:t>
+        <w:t>6主控</w:t>
       </w:r>
       <w:r>
         <w:rPr>
@@ -1217,7 +1187,6 @@
         </w:rPr>
         <w:t>版</w:t>
       </w:r>
-      <w:proofErr w:type="gramEnd"/>
       <w:r>
         <w:rPr>
           <w:rFonts w:ascii="標楷體" w:eastAsia="標楷體" w:hAnsi="標楷體"/>
@@ -1523,49 +1492,104 @@
     <w:p>
       <w:pPr>
         <w:pStyle w:val="a5"/>
-        <w:numPr>
-          <w:ilvl w:val="0"/>
-          <w:numId w:val="1"/>
-        </w:numPr>
         <w:spacing w:line="480" w:lineRule="auto"/>
-        <w:ind w:leftChars="0"/>
-        <w:rPr>
-          <w:rFonts w:ascii="標楷體" w:eastAsia="標楷體" w:hAnsi="標楷體"/>
-          <w:b/>
-          <w:bCs/>
-          <w:sz w:val="28"/>
-          <w:szCs w:val="28"/>
-        </w:rPr>
-      </w:pPr>
-      <w:r>
-        <w:rPr>
-          <w:rFonts w:ascii="標楷體" w:eastAsia="標楷體" w:hAnsi="標楷體" w:hint="eastAsia"/>
-          <w:b/>
-          <w:bCs/>
-          <w:sz w:val="28"/>
-          <w:szCs w:val="28"/>
-        </w:rPr>
-        <w:t>系統測試</w:t>
-      </w:r>
-      <w:r>
-        <w:rPr>
-          <w:rFonts w:ascii="標楷體" w:eastAsia="標楷體" w:hAnsi="標楷體"/>
-          <w:b/>
-          <w:bCs/>
-          <w:sz w:val="28"/>
-          <w:szCs w:val="28"/>
-        </w:rPr>
-        <w:t>..................................</w:t>
-      </w:r>
-      <w:r>
-        <w:rPr>
-          <w:rFonts w:ascii="標楷體" w:eastAsia="標楷體" w:hAnsi="標楷體" w:hint="eastAsia"/>
-          <w:b/>
-          <w:bCs/>
-          <w:sz w:val="28"/>
-          <w:szCs w:val="28"/>
-        </w:rPr>
-        <w:t>18</w:t>
+        <w:ind w:leftChars="0" w:left="1125"/>
+        <w:rPr>
+          <w:rFonts w:ascii="標楷體" w:eastAsia="標楷體" w:hAnsi="標楷體" w:hint="eastAsia"/>
+          <w:b/>
+          <w:bCs/>
+          <w:szCs w:val="24"/>
+        </w:rPr>
+      </w:pPr>
+      <w:r>
+        <w:rPr>
+          <w:rFonts w:ascii="標楷體" w:eastAsia="標楷體" w:hAnsi="標楷體" w:hint="eastAsia"/>
+          <w:b/>
+          <w:bCs/>
+          <w:szCs w:val="24"/>
+        </w:rPr>
+        <w:t>4</w:t>
+      </w:r>
+      <w:r>
+        <w:rPr>
+          <w:rFonts w:ascii="標楷體" w:eastAsia="標楷體" w:hAnsi="標楷體"/>
+          <w:b/>
+          <w:bCs/>
+          <w:szCs w:val="24"/>
+        </w:rPr>
+        <w:t>.</w:t>
+      </w:r>
+      <w:r>
+        <w:rPr>
+          <w:rFonts w:ascii="標楷體" w:eastAsia="標楷體" w:hAnsi="標楷體" w:hint="eastAsia"/>
+          <w:b/>
+          <w:bCs/>
+          <w:szCs w:val="24"/>
+        </w:rPr>
+        <w:t>1</w:t>
+      </w:r>
+      <w:r>
+        <w:rPr>
+          <w:rFonts w:ascii="標楷體" w:eastAsia="標楷體" w:hAnsi="標楷體"/>
+          <w:b/>
+          <w:bCs/>
+          <w:szCs w:val="24"/>
+        </w:rPr>
+        <w:t>..........................</w:t>
+      </w:r>
+      <w:r>
+        <w:rPr>
+          <w:rFonts w:ascii="標楷體" w:eastAsia="標楷體" w:hAnsi="標楷體" w:hint="eastAsia"/>
+          <w:b/>
+          <w:bCs/>
+          <w:szCs w:val="24"/>
+        </w:rPr>
+        <w:t>........</w:t>
+      </w:r>
+      <w:r>
+        <w:rPr>
+          <w:rFonts w:ascii="標楷體" w:eastAsia="標楷體" w:hAnsi="標楷體"/>
+          <w:b/>
+          <w:bCs/>
+          <w:szCs w:val="24"/>
+        </w:rPr>
+        <w:t>......</w:t>
+      </w:r>
+      <w:r>
+        <w:rPr>
+          <w:rFonts w:ascii="標楷體" w:eastAsia="標楷體" w:hAnsi="標楷體" w:hint="eastAsia"/>
+          <w:b/>
+          <w:bCs/>
+          <w:szCs w:val="24"/>
+        </w:rPr>
+        <w:t>.....</w:t>
+      </w:r>
+      <w:r>
+        <w:rPr>
+          <w:rFonts w:ascii="標楷體" w:eastAsia="標楷體" w:hAnsi="標楷體" w:hint="eastAsia"/>
+          <w:b/>
+          <w:bCs/>
+          <w:szCs w:val="24"/>
+        </w:rPr>
+        <w:t>.</w:t>
+      </w:r>
+      <w:r>
+        <w:rPr>
+          <w:rFonts w:ascii="標楷體" w:eastAsia="標楷體" w:hAnsi="標楷體"/>
+          <w:b/>
+          <w:bCs/>
+          <w:szCs w:val="24"/>
+        </w:rPr>
+        <w:t>.</w:t>
+      </w:r>
+      <w:r>
+        <w:rPr>
+          <w:rFonts w:ascii="標楷體" w:eastAsia="標楷體" w:hAnsi="標楷體" w:hint="eastAsia"/>
+          <w:b/>
+          <w:bCs/>
+          <w:szCs w:val="24"/>
+        </w:rPr>
+        <w:t>1</w:t>
       </w:r>
     </w:p>
     <w:p>
@@ -1593,6 +1617,54 @@
           <w:sz w:val="28"/>
           <w:szCs w:val="28"/>
         </w:rPr>
+        <w:t>系統測試</w:t>
+      </w:r>
+      <w:r>
+        <w:rPr>
+          <w:rFonts w:ascii="標楷體" w:eastAsia="標楷體" w:hAnsi="標楷體"/>
+          <w:b/>
+          <w:bCs/>
+          <w:sz w:val="28"/>
+          <w:szCs w:val="28"/>
+        </w:rPr>
+        <w:t>..................................</w:t>
+      </w:r>
+      <w:r>
+        <w:rPr>
+          <w:rFonts w:ascii="標楷體" w:eastAsia="標楷體" w:hAnsi="標楷體" w:hint="eastAsia"/>
+          <w:b/>
+          <w:bCs/>
+          <w:sz w:val="28"/>
+          <w:szCs w:val="28"/>
+        </w:rPr>
+        <w:t>18</w:t>
+      </w:r>
+    </w:p>
+    <w:p>
+      <w:pPr>
+        <w:pStyle w:val="a5"/>
+        <w:numPr>
+          <w:ilvl w:val="0"/>
+          <w:numId w:val="1"/>
+        </w:numPr>
+        <w:spacing w:line="480" w:lineRule="auto"/>
+        <w:ind w:leftChars="0"/>
+        <w:rPr>
+          <w:rFonts w:ascii="標楷體" w:eastAsia="標楷體" w:hAnsi="標楷體"/>
+          <w:b/>
+          <w:bCs/>
+          <w:sz w:val="28"/>
+          <w:szCs w:val="28"/>
+        </w:rPr>
+      </w:pPr>
+      <w:r>
+        <w:rPr>
+          <w:rFonts w:ascii="標楷體" w:eastAsia="標楷體" w:hAnsi="標楷體" w:hint="eastAsia"/>
+          <w:b/>
+          <w:bCs/>
+          <w:sz w:val="28"/>
+          <w:szCs w:val="28"/>
+        </w:rPr>
         <w:t>結論與未來展望</w:t>
       </w:r>
       <w:r>
@@ -1625,6 +1697,7 @@
           <w:sz w:val="28"/>
           <w:szCs w:val="28"/>
         </w:rPr>
+        <w:lastRenderedPageBreak/>
         <w:t>參考文獻</w:t>
       </w:r>
       <w:r>
@@ -1757,21 +1830,12 @@
         </w:rPr>
         <w:t xml:space="preserve">    </w:t>
       </w:r>
-      <w:proofErr w:type="gramStart"/>
-      <w:r>
-        <w:rPr>
-          <w:rFonts w:ascii="標楷體" w:eastAsia="標楷體" w:hAnsi="標楷體" w:hint="eastAsia"/>
-          <w:szCs w:val="24"/>
-        </w:rPr>
-        <w:t>沉</w:t>
-      </w:r>
-      <w:proofErr w:type="gramEnd"/>
-      <w:r>
-        <w:rPr>
-          <w:rFonts w:ascii="標楷體" w:eastAsia="標楷體" w:hAnsi="標楷體" w:hint="eastAsia"/>
-          <w:szCs w:val="24"/>
-        </w:rPr>
-        <w:t>浸式體驗是人們</w:t>
+      <w:r>
+        <w:rPr>
+          <w:rFonts w:ascii="標楷體" w:eastAsia="標楷體" w:hAnsi="標楷體" w:hint="eastAsia"/>
+          <w:szCs w:val="24"/>
+        </w:rPr>
+        <w:t>沉浸式體驗是人們</w:t>
       </w:r>
       <w:r>
         <w:rPr>
@@ -1841,46 +1905,14 @@
           <w:rFonts w:ascii="標楷體" w:eastAsia="標楷體" w:hAnsi="標楷體" w:hint="eastAsia"/>
           <w:szCs w:val="24"/>
         </w:rPr>
-        <w:t>如今越來越多人開發出</w:t>
-      </w:r>
-      <w:proofErr w:type="gramStart"/>
-      <w:r>
-        <w:rPr>
-          <w:rFonts w:ascii="標楷體" w:eastAsia="標楷體" w:hAnsi="標楷體" w:hint="eastAsia"/>
-          <w:szCs w:val="24"/>
-        </w:rPr>
-        <w:t>沉</w:t>
-      </w:r>
-      <w:proofErr w:type="gramEnd"/>
-      <w:r>
-        <w:rPr>
-          <w:rFonts w:ascii="標楷體" w:eastAsia="標楷體" w:hAnsi="標楷體" w:hint="eastAsia"/>
-          <w:szCs w:val="24"/>
-        </w:rPr>
-        <w:t>浸式體驗的相關裝置，並</w:t>
-      </w:r>
-      <w:proofErr w:type="gramStart"/>
-      <w:r>
-        <w:rPr>
-          <w:rFonts w:ascii="標楷體" w:eastAsia="標楷體" w:hAnsi="標楷體" w:hint="eastAsia"/>
-          <w:szCs w:val="24"/>
-        </w:rPr>
-        <w:t>將此</w:t>
-      </w:r>
-      <w:r>
-        <w:rPr>
-          <w:rFonts w:ascii="標楷體" w:eastAsia="標楷體" w:hAnsi="標楷體" w:hint="eastAsia"/>
-          <w:szCs w:val="24"/>
-        </w:rPr>
-        <w:t>用在</w:t>
-      </w:r>
-      <w:proofErr w:type="gramEnd"/>
-      <w:r>
-        <w:rPr>
-          <w:rFonts w:ascii="標楷體" w:eastAsia="標楷體" w:hAnsi="標楷體" w:hint="eastAsia"/>
-          <w:szCs w:val="24"/>
-        </w:rPr>
-        <w:t>VR(</w:t>
+        <w:t>如今越來越多人開發出沉浸式體驗的相關裝置，並將此</w:t>
+      </w:r>
+      <w:r>
+        <w:rPr>
+          <w:rFonts w:ascii="標楷體" w:eastAsia="標楷體" w:hAnsi="標楷體" w:hint="eastAsia"/>
+          <w:szCs w:val="24"/>
+        </w:rPr>
+        <w:t>用在VR(</w:t>
       </w:r>
       <w:r>
         <w:rPr>
@@ -2119,7 +2151,6 @@
         </w:rPr>
         <w:t>，</w:t>
       </w:r>
-      <w:proofErr w:type="gramStart"/>
       <w:r>
         <w:rPr>
           <w:rFonts w:ascii="標楷體" w:eastAsia="標楷體" w:hAnsi="標楷體" w:hint="eastAsia"/>
@@ -2127,7 +2158,6 @@
         </w:rPr>
         <w:t>，</w:t>
       </w:r>
-      <w:proofErr w:type="gramEnd"/>
       <w:r>
         <w:rPr>
           <w:rFonts w:ascii="標楷體" w:eastAsia="標楷體" w:hAnsi="標楷體" w:hint="eastAsia"/>
@@ -2273,23 +2303,7 @@
           <w:rFonts w:ascii="標楷體" w:eastAsia="標楷體" w:hAnsi="標楷體" w:hint="eastAsia"/>
           <w:szCs w:val="24"/>
         </w:rPr>
-        <w:t>馬達帶動螺</w:t>
-      </w:r>
-      <w:proofErr w:type="gramStart"/>
-      <w:r>
-        <w:rPr>
-          <w:rFonts w:ascii="標楷體" w:eastAsia="標楷體" w:hAnsi="標楷體" w:hint="eastAsia"/>
-          <w:szCs w:val="24"/>
-        </w:rPr>
-        <w:t>桿</w:t>
-      </w:r>
-      <w:proofErr w:type="gramEnd"/>
-      <w:r>
-        <w:rPr>
-          <w:rFonts w:ascii="標楷體" w:eastAsia="標楷體" w:hAnsi="標楷體" w:hint="eastAsia"/>
-          <w:szCs w:val="24"/>
-        </w:rPr>
-        <w:t>旋轉時，柱體(P</w:t>
+        <w:t>馬達帶動螺桿旋轉時，柱體(P</w:t>
       </w:r>
       <w:r>
         <w:rPr>
@@ -2345,23 +2359,7 @@
           <w:rFonts w:ascii="標楷體" w:eastAsia="標楷體" w:hAnsi="標楷體" w:hint="eastAsia"/>
           <w:szCs w:val="24"/>
         </w:rPr>
-        <w:t>所以當螺</w:t>
-      </w:r>
-      <w:proofErr w:type="gramStart"/>
-      <w:r>
-        <w:rPr>
-          <w:rFonts w:ascii="標楷體" w:eastAsia="標楷體" w:hAnsi="標楷體" w:hint="eastAsia"/>
-          <w:szCs w:val="24"/>
-        </w:rPr>
-        <w:t>桿</w:t>
-      </w:r>
-      <w:proofErr w:type="gramEnd"/>
-      <w:r>
-        <w:rPr>
-          <w:rFonts w:ascii="標楷體" w:eastAsia="標楷體" w:hAnsi="標楷體" w:hint="eastAsia"/>
-          <w:szCs w:val="24"/>
-        </w:rPr>
-        <w:t>旋轉時，</w:t>
+        <w:t>所以當螺桿旋轉時，</w:t>
       </w:r>
       <w:r>
         <w:rPr>
@@ -2403,23 +2401,7 @@
           <w:rFonts w:ascii="標楷體" w:eastAsia="標楷體" w:hAnsi="標楷體" w:hint="eastAsia"/>
           <w:szCs w:val="24"/>
         </w:rPr>
-        <w:t>就</w:t>
-      </w:r>
-      <w:proofErr w:type="gramStart"/>
-      <w:r>
-        <w:rPr>
-          <w:rFonts w:ascii="標楷體" w:eastAsia="標楷體" w:hAnsi="標楷體" w:hint="eastAsia"/>
-          <w:szCs w:val="24"/>
-        </w:rPr>
-        <w:t>能夠將秒數</w:t>
-      </w:r>
-      <w:proofErr w:type="gramEnd"/>
-      <w:r>
-        <w:rPr>
-          <w:rFonts w:ascii="標楷體" w:eastAsia="標楷體" w:hAnsi="標楷體" w:hint="eastAsia"/>
-          <w:szCs w:val="24"/>
-        </w:rPr>
-        <w:t>換算成距離，</w:t>
+        <w:t>就能夠將秒數換算成距離，</w:t>
       </w:r>
       <w:r>
         <w:rPr>
@@ -2447,7 +2429,49 @@
           <w:rFonts w:ascii="標楷體" w:eastAsia="標楷體" w:hAnsi="標楷體" w:hint="eastAsia"/>
           <w:szCs w:val="24"/>
         </w:rPr>
-        <w:t>的位置。</w:t>
+        <w:t>的位置</w:t>
+      </w:r>
+      <w:r>
+        <w:rPr>
+          <w:rFonts w:ascii="標楷體" w:eastAsia="標楷體" w:hAnsi="標楷體" w:hint="eastAsia"/>
+          <w:szCs w:val="24"/>
+        </w:rPr>
+        <w:t>，</w:t>
+      </w:r>
+      <w:r>
+        <w:rPr>
+          <w:rFonts w:ascii="標楷體" w:eastAsia="標楷體" w:hAnsi="標楷體" w:hint="eastAsia"/>
+          <w:szCs w:val="24"/>
+        </w:rPr>
+        <w:t>並且此裝置是可模組化的，</w:t>
+      </w:r>
+      <w:r>
+        <w:rPr>
+          <w:rFonts w:ascii="標楷體" w:eastAsia="標楷體" w:hAnsi="標楷體" w:hint="eastAsia"/>
+          <w:szCs w:val="24"/>
+        </w:rPr>
+        <w:t>可將更多同樣的裝置透過排在一起</w:t>
+      </w:r>
+      <w:r>
+        <w:rPr>
+          <w:rFonts w:ascii="標楷體" w:eastAsia="標楷體" w:hAnsi="標楷體" w:hint="eastAsia"/>
+          <w:szCs w:val="24"/>
+        </w:rPr>
+        <w:t>連接</w:t>
+      </w:r>
+      <w:r>
+        <w:rPr>
+          <w:rFonts w:ascii="標楷體" w:eastAsia="標楷體" w:hAnsi="標楷體" w:hint="eastAsia"/>
+          <w:szCs w:val="24"/>
+        </w:rPr>
+        <w:t>而</w:t>
+      </w:r>
+      <w:r>
+        <w:rPr>
+          <w:rFonts w:ascii="標楷體" w:eastAsia="標楷體" w:hAnsi="標楷體" w:hint="eastAsia"/>
+          <w:szCs w:val="24"/>
+        </w:rPr>
+        <w:t>組成更大的裝置，而非只能在單一的裝置上進行操作。</w:t>
       </w:r>
     </w:p>
     <w:p>
@@ -2503,27 +2527,7 @@
           <w:bCs/>
           <w:szCs w:val="24"/>
         </w:rPr>
-        <w:t>1.1螺</w:t>
-      </w:r>
-      <w:proofErr w:type="gramStart"/>
-      <w:r>
-        <w:rPr>
-          <w:rFonts w:ascii="標楷體" w:eastAsia="標楷體" w:hAnsi="標楷體" w:hint="eastAsia"/>
-          <w:b/>
-          <w:bCs/>
-          <w:szCs w:val="24"/>
-        </w:rPr>
-        <w:t>桿</w:t>
-      </w:r>
-      <w:proofErr w:type="gramEnd"/>
-      <w:r>
-        <w:rPr>
-          <w:rFonts w:ascii="標楷體" w:eastAsia="標楷體" w:hAnsi="標楷體" w:hint="eastAsia"/>
-          <w:b/>
-          <w:bCs/>
-          <w:szCs w:val="24"/>
-        </w:rPr>
-        <w:t>與柱體(Pi</w:t>
+        <w:t>1.1螺桿與柱體(Pi</w:t>
       </w:r>
       <w:r>
         <w:rPr>
@@ -2600,17 +2604,50 @@
           <w:rFonts w:ascii="標楷體" w:eastAsia="標楷體" w:hAnsi="標楷體" w:hint="eastAsia"/>
           <w:szCs w:val="24"/>
         </w:rPr>
-        <w:t>的螺</w:t>
-      </w:r>
-      <w:proofErr w:type="gramStart"/>
-      <w:r>
-        <w:rPr>
-          <w:rFonts w:ascii="標楷體" w:eastAsia="標楷體" w:hAnsi="標楷體" w:hint="eastAsia"/>
-          <w:szCs w:val="24"/>
-        </w:rPr>
-        <w:t>桿</w:t>
-      </w:r>
-      <w:proofErr w:type="gramEnd"/>
+        <w:t>的螺桿(圖3.1.</w:t>
+      </w:r>
+      <w:r>
+        <w:rPr>
+          <w:rFonts w:ascii="標楷體" w:eastAsia="標楷體" w:hAnsi="標楷體" w:hint="eastAsia"/>
+          <w:szCs w:val="24"/>
+        </w:rPr>
+        <w:t>1</w:t>
+      </w:r>
+      <w:r>
+        <w:rPr>
+          <w:rFonts w:ascii="標楷體" w:eastAsia="標楷體" w:hAnsi="標楷體" w:hint="eastAsia"/>
+          <w:szCs w:val="24"/>
+        </w:rPr>
+        <w:t>)與12m</w:t>
+      </w:r>
+      <w:r>
+        <w:rPr>
+          <w:rFonts w:ascii="標楷體" w:eastAsia="標楷體" w:hAnsi="標楷體"/>
+          <w:szCs w:val="24"/>
+        </w:rPr>
+        <w:t>m</w:t>
+      </w:r>
+      <w:r>
+        <w:rPr>
+          <w:rFonts w:ascii="標楷體" w:eastAsia="標楷體" w:hAnsi="標楷體" w:hint="eastAsia"/>
+          <w:szCs w:val="24"/>
+        </w:rPr>
+        <w:t>的柱體(</w:t>
+      </w:r>
+      <w:r>
+        <w:rPr>
+          <w:rFonts w:ascii="標楷體" w:eastAsia="標楷體" w:hAnsi="標楷體"/>
+          <w:szCs w:val="24"/>
+        </w:rPr>
+        <w:t>Pin</w:t>
+      </w:r>
+      <w:r>
+        <w:rPr>
+          <w:rFonts w:ascii="標楷體" w:eastAsia="標楷體" w:hAnsi="標楷體" w:hint="eastAsia"/>
+          <w:szCs w:val="24"/>
+        </w:rPr>
+        <w:t>)</w:t>
+      </w:r>
       <w:r>
         <w:rPr>
           <w:rFonts w:ascii="標楷體" w:eastAsia="標楷體" w:hAnsi="標楷體" w:hint="eastAsia"/>
@@ -2623,28 +2660,28 @@
           <w:rFonts w:ascii="標楷體" w:eastAsia="標楷體" w:hAnsi="標楷體" w:hint="eastAsia"/>
           <w:szCs w:val="24"/>
         </w:rPr>
-        <w:t>1</w:t>
-      </w:r>
-      <w:r>
-        <w:rPr>
-          <w:rFonts w:ascii="標楷體" w:eastAsia="標楷體" w:hAnsi="標楷體" w:hint="eastAsia"/>
-          <w:szCs w:val="24"/>
-        </w:rPr>
-        <w:t>)與12m</w:t>
-      </w:r>
-      <w:r>
-        <w:rPr>
-          <w:rFonts w:ascii="標楷體" w:eastAsia="標楷體" w:hAnsi="標楷體"/>
-          <w:szCs w:val="24"/>
-        </w:rPr>
-        <w:t>m</w:t>
-      </w:r>
-      <w:r>
-        <w:rPr>
-          <w:rFonts w:ascii="標楷體" w:eastAsia="標楷體" w:hAnsi="標楷體" w:hint="eastAsia"/>
-          <w:szCs w:val="24"/>
-        </w:rPr>
-        <w:t>的柱體(</w:t>
+        <w:t>2</w:t>
+      </w:r>
+      <w:r>
+        <w:rPr>
+          <w:rFonts w:ascii="標楷體" w:eastAsia="標楷體" w:hAnsi="標楷體" w:hint="eastAsia"/>
+          <w:szCs w:val="24"/>
+        </w:rPr>
+        <w:t>)</w:t>
+      </w:r>
+      <w:r>
+        <w:rPr>
+          <w:rFonts w:ascii="標楷體" w:eastAsia="標楷體" w:hAnsi="標楷體" w:hint="eastAsia"/>
+          <w:szCs w:val="24"/>
+        </w:rPr>
+        <w:t>，</w:t>
+      </w:r>
+      <w:r>
+        <w:rPr>
+          <w:rFonts w:ascii="標楷體" w:eastAsia="標楷體" w:hAnsi="標楷體" w:hint="eastAsia"/>
+          <w:szCs w:val="24"/>
+        </w:rPr>
+        <w:t>並在柱體(</w:t>
       </w:r>
       <w:r>
         <w:rPr>
@@ -2658,28 +2695,28 @@
           <w:rFonts w:ascii="標楷體" w:eastAsia="標楷體" w:hAnsi="標楷體" w:hint="eastAsia"/>
           <w:szCs w:val="24"/>
         </w:rPr>
-        <w:t>)</w:t>
-      </w:r>
-      <w:r>
-        <w:rPr>
-          <w:rFonts w:ascii="標楷體" w:eastAsia="標楷體" w:hAnsi="標楷體" w:hint="eastAsia"/>
-          <w:szCs w:val="24"/>
-        </w:rPr>
-        <w:t>(圖3.1.</w:t>
-      </w:r>
-      <w:r>
-        <w:rPr>
-          <w:rFonts w:ascii="標楷體" w:eastAsia="標楷體" w:hAnsi="標楷體" w:hint="eastAsia"/>
-          <w:szCs w:val="24"/>
-        </w:rPr>
-        <w:t>2</w:t>
-      </w:r>
-      <w:r>
-        <w:rPr>
-          <w:rFonts w:ascii="標楷體" w:eastAsia="標楷體" w:hAnsi="標楷體" w:hint="eastAsia"/>
-          <w:szCs w:val="24"/>
-        </w:rPr>
-        <w:t>)</w:t>
+        <w:t>)內加上了</w:t>
+      </w:r>
+      <w:r>
+        <w:rPr>
+          <w:rFonts w:ascii="標楷體" w:eastAsia="標楷體" w:hAnsi="標楷體" w:hint="eastAsia"/>
+          <w:szCs w:val="24"/>
+        </w:rPr>
+        <w:t>與5.5</w:t>
+      </w:r>
+      <w:r>
+        <w:rPr>
+          <w:rFonts w:ascii="標楷體" w:eastAsia="標楷體" w:hAnsi="標楷體"/>
+          <w:szCs w:val="24"/>
+        </w:rPr>
+        <w:t>mm</w:t>
+      </w:r>
+      <w:r>
+        <w:rPr>
+          <w:rFonts w:ascii="標楷體" w:eastAsia="標楷體" w:hAnsi="標楷體" w:hint="eastAsia"/>
+          <w:szCs w:val="24"/>
+        </w:rPr>
+        <w:t>相符的螺紋</w:t>
       </w:r>
       <w:r>
         <w:rPr>
@@ -2693,72 +2730,7 @@
           <w:rFonts w:ascii="標楷體" w:eastAsia="標楷體" w:hAnsi="標楷體" w:hint="eastAsia"/>
           <w:szCs w:val="24"/>
         </w:rPr>
-        <w:t>並在柱體(</w:t>
-      </w:r>
-      <w:r>
-        <w:rPr>
-          <w:rFonts w:ascii="標楷體" w:eastAsia="標楷體" w:hAnsi="標楷體"/>
-          <w:szCs w:val="24"/>
-        </w:rPr>
-        <w:t>Pin</w:t>
-      </w:r>
-      <w:r>
-        <w:rPr>
-          <w:rFonts w:ascii="標楷體" w:eastAsia="標楷體" w:hAnsi="標楷體" w:hint="eastAsia"/>
-          <w:szCs w:val="24"/>
-        </w:rPr>
-        <w:t>)內加上了</w:t>
-      </w:r>
-      <w:r>
-        <w:rPr>
-          <w:rFonts w:ascii="標楷體" w:eastAsia="標楷體" w:hAnsi="標楷體" w:hint="eastAsia"/>
-          <w:szCs w:val="24"/>
-        </w:rPr>
-        <w:t>與5.5</w:t>
-      </w:r>
-      <w:r>
-        <w:rPr>
-          <w:rFonts w:ascii="標楷體" w:eastAsia="標楷體" w:hAnsi="標楷體"/>
-          <w:szCs w:val="24"/>
-        </w:rPr>
-        <w:t>mm</w:t>
-      </w:r>
-      <w:r>
-        <w:rPr>
-          <w:rFonts w:ascii="標楷體" w:eastAsia="標楷體" w:hAnsi="標楷體" w:hint="eastAsia"/>
-          <w:szCs w:val="24"/>
-        </w:rPr>
-        <w:t>相符的螺紋</w:t>
-      </w:r>
-      <w:r>
-        <w:rPr>
-          <w:rFonts w:ascii="標楷體" w:eastAsia="標楷體" w:hAnsi="標楷體" w:hint="eastAsia"/>
-          <w:szCs w:val="24"/>
-        </w:rPr>
-        <w:t>，</w:t>
-      </w:r>
-      <w:r>
-        <w:rPr>
-          <w:rFonts w:ascii="標楷體" w:eastAsia="標楷體" w:hAnsi="標楷體" w:hint="eastAsia"/>
-          <w:szCs w:val="24"/>
-        </w:rPr>
-        <w:t>因此便能將螺</w:t>
-      </w:r>
-      <w:proofErr w:type="gramStart"/>
-      <w:r>
-        <w:rPr>
-          <w:rFonts w:ascii="標楷體" w:eastAsia="標楷體" w:hAnsi="標楷體" w:hint="eastAsia"/>
-          <w:szCs w:val="24"/>
-        </w:rPr>
-        <w:t>桿</w:t>
-      </w:r>
-      <w:proofErr w:type="gramEnd"/>
-      <w:r>
-        <w:rPr>
-          <w:rFonts w:ascii="標楷體" w:eastAsia="標楷體" w:hAnsi="標楷體" w:hint="eastAsia"/>
-          <w:szCs w:val="24"/>
-        </w:rPr>
-        <w:t>旋入柱體(P</w:t>
+        <w:t>因此便能將螺桿旋入柱體(P</w:t>
       </w:r>
       <w:r>
         <w:rPr>
@@ -3341,28 +3313,7 @@
           <w:rFonts w:ascii="標楷體" w:eastAsia="標楷體" w:hAnsi="標楷體" w:hint="eastAsia"/>
           <w:szCs w:val="24"/>
         </w:rPr>
-        <w:t>、</w:t>
-      </w:r>
-      <w:r>
-        <w:rPr>
-          <w:rFonts w:ascii="標楷體" w:eastAsia="標楷體" w:hAnsi="標楷體" w:hint="eastAsia"/>
-          <w:szCs w:val="24"/>
-        </w:rPr>
-        <w:t>NO</w:t>
-      </w:r>
-      <w:r>
-        <w:rPr>
-          <w:rFonts w:ascii="標楷體" w:eastAsia="標楷體" w:hAnsi="標楷體" w:hint="eastAsia"/>
-          <w:szCs w:val="24"/>
-        </w:rPr>
-        <w:t>接上</w:t>
-      </w:r>
-      <w:r>
-        <w:rPr>
-          <w:rFonts w:ascii="標楷體" w:eastAsia="標楷體" w:hAnsi="標楷體" w:hint="eastAsia"/>
-          <w:szCs w:val="24"/>
-        </w:rPr>
-        <w:t>低電位</w:t>
+        <w:t>、NO接上低電位</w:t>
       </w:r>
       <w:r>
         <w:rPr>
@@ -3652,23 +3603,7 @@
           <w:rFonts w:ascii="標楷體" w:eastAsia="標楷體" w:hAnsi="標楷體" w:hint="eastAsia"/>
           <w:szCs w:val="24"/>
         </w:rPr>
-        <w:t>在</w:t>
-      </w:r>
-      <w:proofErr w:type="gramStart"/>
-      <w:r>
-        <w:rPr>
-          <w:rFonts w:ascii="標楷體" w:eastAsia="標楷體" w:hAnsi="標楷體" w:hint="eastAsia"/>
-          <w:szCs w:val="24"/>
-        </w:rPr>
-        <w:t>主控版的</w:t>
-      </w:r>
-      <w:proofErr w:type="gramEnd"/>
-      <w:r>
-        <w:rPr>
-          <w:rFonts w:ascii="標楷體" w:eastAsia="標楷體" w:hAnsi="標楷體" w:hint="eastAsia"/>
-          <w:szCs w:val="24"/>
-        </w:rPr>
-        <w:t>部分我們採用</w:t>
+        <w:t>在主控版的部分我們採用</w:t>
       </w:r>
       <w:r>
         <w:rPr>
@@ -3808,23 +3743,7 @@
           <w:rFonts w:ascii="標楷體" w:eastAsia="標楷體" w:hAnsi="標楷體" w:hint="eastAsia"/>
           <w:szCs w:val="24"/>
         </w:rPr>
-        <w:t>來做</w:t>
-      </w:r>
-      <w:proofErr w:type="gramStart"/>
-      <w:r>
-        <w:rPr>
-          <w:rFonts w:ascii="標楷體" w:eastAsia="標楷體" w:hAnsi="標楷體" w:hint="eastAsia"/>
-          <w:szCs w:val="24"/>
-        </w:rPr>
-        <w:t>為主控版</w:t>
-      </w:r>
-      <w:proofErr w:type="gramEnd"/>
-      <w:r>
-        <w:rPr>
-          <w:rFonts w:ascii="標楷體" w:eastAsia="標楷體" w:hAnsi="標楷體" w:hint="eastAsia"/>
-          <w:szCs w:val="24"/>
-        </w:rPr>
-        <w:t>。</w:t>
+        <w:t>來做為主控版。</w:t>
       </w:r>
     </w:p>
     <w:p>
@@ -4094,6 +4013,73 @@
           <w:szCs w:val="28"/>
         </w:rPr>
         <w:t>2軟體架構</w:t>
+      </w:r>
+    </w:p>
+    <w:p>
+      <w:pPr>
+        <w:widowControl/>
+        <w:spacing w:line="360" w:lineRule="auto"/>
+        <w:rPr>
+          <w:rFonts w:ascii="標楷體" w:eastAsia="標楷體" w:hAnsi="標楷體" w:hint="eastAsia"/>
+          <w:szCs w:val="24"/>
+        </w:rPr>
+      </w:pPr>
+      <w:r>
+        <w:rPr>
+          <w:rFonts w:ascii="標楷體" w:eastAsia="標楷體" w:hAnsi="標楷體" w:hint="eastAsia"/>
+          <w:szCs w:val="24"/>
+        </w:rPr>
+        <w:t xml:space="preserve">    </w:t>
+      </w:r>
+      <w:r>
+        <w:rPr>
+          <w:rFonts w:ascii="標楷體" w:eastAsia="標楷體" w:hAnsi="標楷體" w:hint="eastAsia"/>
+          <w:szCs w:val="24"/>
+        </w:rPr>
+        <w:t>我們使用Raspberry Pi作為I2C的Master，Arduino Nano作為Slave，</w:t>
+      </w:r>
+    </w:p>
+    <w:p>
+      <w:pPr>
+        <w:widowControl/>
+        <w:spacing w:line="360" w:lineRule="auto"/>
+        <w:rPr>
+          <w:rFonts w:ascii="標楷體" w:eastAsia="標楷體" w:hAnsi="標楷體" w:hint="eastAsia"/>
+          <w:szCs w:val="24"/>
+        </w:rPr>
+      </w:pPr>
+      <w:r>
+        <w:rPr>
+          <w:rFonts w:ascii="標楷體" w:eastAsia="標楷體" w:hAnsi="標楷體" w:hint="eastAsia"/>
+          <w:szCs w:val="24"/>
+        </w:rPr>
+        <w:t>Raspberry Pi作為控制所有Arduino Nano的總管，而每片Arduino Nano控制一排Pin，並回傳資料(Pin高度)給Raspberry Pi，最後使用Pyqt來製作圖形化介面，即可對裝置進行簡易的操作及監控。</w:t>
+      </w:r>
+    </w:p>
+    <w:p>
+      <w:pPr>
+        <w:widowControl/>
+        <w:spacing w:line="360" w:lineRule="auto"/>
+        <w:rPr>
+          <w:rFonts w:ascii="標楷體" w:eastAsia="標楷體" w:hAnsi="標楷體" w:hint="eastAsia"/>
+          <w:szCs w:val="24"/>
+        </w:rPr>
+      </w:pPr>
+    </w:p>
+    <w:p>
+      <w:pPr>
+        <w:widowControl/>
+        <w:rPr>
+          <w:rFonts w:ascii="標楷體" w:eastAsia="標楷體" w:hAnsi="標楷體"/>
+          <w:szCs w:val="24"/>
+        </w:rPr>
+      </w:pPr>
+      <w:r>
+        <w:rPr>
+          <w:rFonts w:ascii="標楷體" w:eastAsia="標楷體" w:hAnsi="標楷體"/>
+          <w:szCs w:val="24"/>
+        </w:rPr>
+        <w:br w:type="page"/>
       </w:r>
     </w:p>
     <w:p>
@@ -4102,10 +4088,165 @@
         <w:spacing w:line="360" w:lineRule="auto"/>
         <w:jc w:val="center"/>
         <w:rPr>
-          <w:rFonts w:ascii="標楷體" w:eastAsia="標楷體" w:hAnsi="標楷體" w:hint="eastAsia"/>
-          <w:szCs w:val="24"/>
-        </w:rPr>
-      </w:pPr>
+          <w:rFonts w:ascii="標楷體" w:eastAsia="標楷體" w:hAnsi="標楷體"/>
+          <w:b/>
+          <w:bCs/>
+          <w:sz w:val="48"/>
+          <w:szCs w:val="48"/>
+        </w:rPr>
+      </w:pPr>
+      <w:r>
+        <w:rPr>
+          <w:rFonts w:ascii="標楷體" w:eastAsia="標楷體" w:hAnsi="標楷體" w:hint="eastAsia"/>
+          <w:b/>
+          <w:bCs/>
+          <w:sz w:val="48"/>
+          <w:szCs w:val="48"/>
+        </w:rPr>
+        <w:lastRenderedPageBreak/>
+        <w:t>第四章：</w:t>
+      </w:r>
+      <w:r>
+        <w:rPr>
+          <w:rFonts w:ascii="標楷體" w:eastAsia="標楷體" w:hAnsi="標楷體" w:hint="eastAsia"/>
+          <w:b/>
+          <w:bCs/>
+          <w:sz w:val="48"/>
+          <w:szCs w:val="48"/>
+        </w:rPr>
+        <w:t>裝置實際應用</w:t>
+      </w:r>
+    </w:p>
+    <w:p>
+      <w:pPr>
+        <w:widowControl/>
+        <w:rPr>
+          <w:rFonts w:ascii="標楷體" w:eastAsia="標楷體" w:hAnsi="標楷體"/>
+          <w:b/>
+          <w:bCs/>
+          <w:sz w:val="28"/>
+          <w:szCs w:val="28"/>
+        </w:rPr>
+      </w:pPr>
+      <w:r>
+        <w:rPr>
+          <w:rFonts w:ascii="標楷體" w:eastAsia="標楷體" w:hAnsi="標楷體" w:hint="eastAsia"/>
+          <w:b/>
+          <w:bCs/>
+          <w:sz w:val="28"/>
+          <w:szCs w:val="28"/>
+        </w:rPr>
+        <w:t>4</w:t>
+      </w:r>
+      <w:r>
+        <w:rPr>
+          <w:rFonts w:ascii="標楷體" w:eastAsia="標楷體" w:hAnsi="標楷體"/>
+          <w:b/>
+          <w:bCs/>
+          <w:sz w:val="28"/>
+          <w:szCs w:val="28"/>
+        </w:rPr>
+        <w:t>.</w:t>
+      </w:r>
+      <w:r>
+        <w:rPr>
+          <w:rFonts w:ascii="標楷體" w:eastAsia="標楷體" w:hAnsi="標楷體" w:hint="eastAsia"/>
+          <w:b/>
+          <w:bCs/>
+          <w:sz w:val="28"/>
+          <w:szCs w:val="28"/>
+        </w:rPr>
+        <w:t>1情景設計</w:t>
+      </w:r>
+    </w:p>
+    <w:p>
+      <w:pPr>
+        <w:widowControl/>
+        <w:rPr>
+          <w:rFonts w:ascii="標楷體" w:eastAsia="標楷體" w:hAnsi="標楷體" w:hint="eastAsia"/>
+          <w:szCs w:val="24"/>
+        </w:rPr>
+      </w:pPr>
+      <w:r>
+        <w:rPr>
+          <w:rFonts w:ascii="標楷體" w:eastAsia="標楷體" w:hAnsi="標楷體" w:hint="eastAsia"/>
+          <w:b/>
+          <w:bCs/>
+          <w:sz w:val="28"/>
+          <w:szCs w:val="28"/>
+        </w:rPr>
+        <w:t xml:space="preserve">    </w:t>
+      </w:r>
+      <w:r>
+        <w:rPr>
+          <w:rFonts w:ascii="標楷體" w:eastAsia="標楷體" w:hAnsi="標楷體" w:hint="eastAsia"/>
+          <w:szCs w:val="24"/>
+        </w:rPr>
+        <w:t>實際應用的部分我們設計了P</w:t>
+      </w:r>
+      <w:r>
+        <w:rPr>
+          <w:rFonts w:ascii="標楷體" w:eastAsia="標楷體" w:hAnsi="標楷體"/>
+          <w:szCs w:val="24"/>
+        </w:rPr>
+        <w:t>yqt</w:t>
+      </w:r>
+      <w:r>
+        <w:rPr>
+          <w:rFonts w:ascii="標楷體" w:eastAsia="標楷體" w:hAnsi="標楷體" w:hint="eastAsia"/>
+          <w:szCs w:val="24"/>
+        </w:rPr>
+        <w:t>圖形化介面，</w:t>
+      </w:r>
+      <w:r>
+        <w:rPr>
+          <w:rFonts w:ascii="標楷體" w:eastAsia="標楷體" w:hAnsi="標楷體" w:hint="eastAsia"/>
+          <w:szCs w:val="24"/>
+        </w:rPr>
+        <w:t>能夠簡易操控所有的柱體(P</w:t>
+      </w:r>
+      <w:r>
+        <w:rPr>
+          <w:rFonts w:ascii="標楷體" w:eastAsia="標楷體" w:hAnsi="標楷體"/>
+          <w:szCs w:val="24"/>
+        </w:rPr>
+        <w:t>in</w:t>
+      </w:r>
+      <w:r>
+        <w:rPr>
+          <w:rFonts w:ascii="標楷體" w:eastAsia="標楷體" w:hAnsi="標楷體" w:hint="eastAsia"/>
+          <w:szCs w:val="24"/>
+        </w:rPr>
+        <w:t>)，並利用</w:t>
+      </w:r>
+      <w:r>
+        <w:rPr>
+          <w:rFonts w:ascii="標楷體" w:eastAsia="標楷體" w:hAnsi="標楷體" w:hint="eastAsia"/>
+          <w:szCs w:val="24"/>
+        </w:rPr>
+        <w:t>已經設定好的3</w:t>
+      </w:r>
+      <w:r>
+        <w:rPr>
+          <w:rFonts w:ascii="標楷體" w:eastAsia="標楷體" w:hAnsi="標楷體"/>
+          <w:szCs w:val="24"/>
+        </w:rPr>
+        <w:t>D</w:t>
+      </w:r>
+      <w:r>
+        <w:rPr>
+          <w:rFonts w:ascii="標楷體" w:eastAsia="標楷體" w:hAnsi="標楷體" w:hint="eastAsia"/>
+          <w:szCs w:val="24"/>
+        </w:rPr>
+        <w:t>形狀，直接顯示在裝置上，分別有XXX、OOO、PPP、QQQ，</w:t>
+      </w:r>
+      <w:r>
+        <w:rPr>
+          <w:rFonts w:ascii="標楷體" w:eastAsia="標楷體" w:hAnsi="標楷體" w:hint="eastAsia"/>
+          <w:szCs w:val="24"/>
+        </w:rPr>
+        <w:t>除此之外，我們利用影像辨識</w:t>
+      </w:r>
     </w:p>
     <w:sectPr>
       <w:pgSz w:w="11906" w:h="16838"/>

</xml_diff>